<commit_message>
Updating repo with lastest folder from the TT1 computer
</commit_message>
<xml_diff>
--- a/TT1Final/tt1proFINAL.docx
+++ b/TT1Final/tt1proFINAL.docx
@@ -44,13 +44,52 @@
         <w:rPr>
           <w:rFonts w:ascii="Times New Roman" w:hAnsi="Times New Roman" w:cs="Times New Roman"/>
         </w:rPr>
-        <w:t>12</w:t>
-      </w:r>
-      <w:r>
-        <w:rPr>
-          <w:rFonts w:ascii="Times New Roman" w:hAnsi="Times New Roman" w:cs="Times New Roman"/>
-        </w:rPr>
-        <w:t xml:space="preserve">/18 Patricia R. DeLucia, </w:t>
+        <w:t>1</w:t>
+      </w:r>
+      <w:r>
+        <w:rPr>
+          <w:rFonts w:ascii="Times New Roman" w:hAnsi="Times New Roman" w:cs="Times New Roman"/>
+        </w:rPr>
+        <w:t>5</w:t>
+      </w:r>
+      <w:r>
+        <w:rPr>
+          <w:rFonts w:ascii="Times New Roman" w:hAnsi="Times New Roman" w:cs="Times New Roman"/>
+        </w:rPr>
+        <w:t xml:space="preserve">/18 </w:t>
+      </w:r>
+      <w:r>
+        <w:rPr>
+          <w:rFonts w:ascii="Times New Roman" w:hAnsi="Times New Roman" w:cs="Times New Roman"/>
+        </w:rPr>
+        <w:t xml:space="preserve">ALL CHECKED BY TONY </w:t>
+      </w:r>
+      <w:r>
+        <w:rPr>
+          <w:rFonts w:ascii="Times New Roman" w:hAnsi="Times New Roman" w:cs="Times New Roman"/>
+        </w:rPr>
+        <w:t xml:space="preserve">WANG </w:t>
+      </w:r>
+      <w:r>
+        <w:rPr>
+          <w:rFonts w:ascii="Times New Roman" w:hAnsi="Times New Roman" w:cs="Times New Roman"/>
+        </w:rPr>
+        <w:t>EXCEPT INTRO.</w:t>
+      </w:r>
+    </w:p>
+    <w:p>
+      <w:pPr>
+        <w:suppressAutoHyphens/>
+        <w:spacing w:line="240" w:lineRule="atLeast"/>
+        <w:rPr>
+          <w:rFonts w:ascii="Times New Roman" w:hAnsi="Times New Roman" w:cs="Times New Roman"/>
+        </w:rPr>
+      </w:pPr>
+      <w:r>
+        <w:rPr>
+          <w:rFonts w:ascii="Times New Roman" w:hAnsi="Times New Roman" w:cs="Times New Roman"/>
+        </w:rPr>
+        <w:t xml:space="preserve">Patricia R. DeLucia, </w:t>
       </w:r>
       <w:r>
         <w:rPr>
@@ -1571,7 +1610,7 @@
               </wp:anchor>
             </w:drawing>
           </mc:Choice>
-          <mc:Fallback xmlns:w16cid="http://schemas.microsoft.com/office/word/2016/wordml/cid" xmlns:am3d="http://schemas.microsoft.com/office/drawing/2017/model3d" xmlns:aink="http://schemas.microsoft.com/office/drawing/2016/ink" xmlns:cx8="http://schemas.microsoft.com/office/drawing/2016/5/14/chartex" xmlns:cx7="http://schemas.microsoft.com/office/drawing/2016/5/13/chartex" xmlns:cx6="http://schemas.microsoft.com/office/drawing/2016/5/12/chartex" xmlns:cx5="http://schemas.microsoft.com/office/drawing/2016/5/11/chartex" xmlns:cx4="http://schemas.microsoft.com/office/drawing/2016/5/10/chartex" xmlns:cx3="http://schemas.microsoft.com/office/drawing/2016/5/9/chartex" xmlns:cx2="http://schemas.microsoft.com/office/drawing/2015/10/21/chartex">
+          <mc:Fallback xmlns:cx2="http://schemas.microsoft.com/office/drawing/2015/10/21/chartex" xmlns:cx3="http://schemas.microsoft.com/office/drawing/2016/5/9/chartex" xmlns:cx4="http://schemas.microsoft.com/office/drawing/2016/5/10/chartex" xmlns:cx5="http://schemas.microsoft.com/office/drawing/2016/5/11/chartex" xmlns:cx6="http://schemas.microsoft.com/office/drawing/2016/5/12/chartex" xmlns:cx7="http://schemas.microsoft.com/office/drawing/2016/5/13/chartex" xmlns:cx8="http://schemas.microsoft.com/office/drawing/2016/5/14/chartex" xmlns:aink="http://schemas.microsoft.com/office/drawing/2016/ink" xmlns:am3d="http://schemas.microsoft.com/office/drawing/2017/model3d" xmlns:w16cid="http://schemas.microsoft.com/office/word/2016/wordml/cid">
             <w:pict>
               <v:oval w14:anchorId="071C620E" id="Oval 6" o:spid="_x0000_s1026" style="position:absolute;margin-left:317.25pt;margin-top:256.5pt;width:46.5pt;height:52.5pt;z-index:251661312;visibility:visible;mso-wrap-style:square;mso-width-percent:0;mso-height-percent:0;mso-wrap-distance-left:9pt;mso-wrap-distance-top:0;mso-wrap-distance-right:9pt;mso-wrap-distance-bottom:0;mso-position-horizontal:absolute;mso-position-horizontal-relative:text;mso-position-vertical:absolute;mso-position-vertical-relative:text;mso-width-percent:0;mso-height-percent:0;mso-width-relative:page;mso-height-relative:page;v-text-anchor:top" o:gfxdata="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" filled="f" strokecolor="#70ad47" strokeweight="1.5pt"/>
             </w:pict>
@@ -1649,7 +1688,7 @@
               </wp:anchor>
             </w:drawing>
           </mc:Choice>
-          <mc:Fallback xmlns:w16cid="http://schemas.microsoft.com/office/word/2016/wordml/cid" xmlns:am3d="http://schemas.microsoft.com/office/drawing/2017/model3d" xmlns:aink="http://schemas.microsoft.com/office/drawing/2016/ink" xmlns:cx8="http://schemas.microsoft.com/office/drawing/2016/5/14/chartex" xmlns:cx7="http://schemas.microsoft.com/office/drawing/2016/5/13/chartex" xmlns:cx6="http://schemas.microsoft.com/office/drawing/2016/5/12/chartex" xmlns:cx5="http://schemas.microsoft.com/office/drawing/2016/5/11/chartex" xmlns:cx4="http://schemas.microsoft.com/office/drawing/2016/5/10/chartex" xmlns:cx3="http://schemas.microsoft.com/office/drawing/2016/5/9/chartex" xmlns:cx2="http://schemas.microsoft.com/office/drawing/2015/10/21/chartex">
+          <mc:Fallback xmlns:cx2="http://schemas.microsoft.com/office/drawing/2015/10/21/chartex" xmlns:cx3="http://schemas.microsoft.com/office/drawing/2016/5/9/chartex" xmlns:cx4="http://schemas.microsoft.com/office/drawing/2016/5/10/chartex" xmlns:cx5="http://schemas.microsoft.com/office/drawing/2016/5/11/chartex" xmlns:cx6="http://schemas.microsoft.com/office/drawing/2016/5/12/chartex" xmlns:cx7="http://schemas.microsoft.com/office/drawing/2016/5/13/chartex" xmlns:cx8="http://schemas.microsoft.com/office/drawing/2016/5/14/chartex" xmlns:aink="http://schemas.microsoft.com/office/drawing/2016/ink" xmlns:am3d="http://schemas.microsoft.com/office/drawing/2017/model3d" xmlns:w16cid="http://schemas.microsoft.com/office/word/2016/wordml/cid">
             <w:pict>
               <v:oval w14:anchorId="5F46CCE9" id="Oval 5" o:spid="_x0000_s1026" style="position:absolute;margin-left:54.75pt;margin-top:98.25pt;width:91.5pt;height:175.5pt;z-index:251659264;visibility:visible;mso-wrap-style:square;mso-width-percent:0;mso-height-percent:0;mso-wrap-distance-left:9pt;mso-wrap-distance-top:0;mso-wrap-distance-right:9pt;mso-wrap-distance-bottom:0;mso-position-horizontal:absolute;mso-position-horizontal-relative:text;mso-position-vertical:absolute;mso-position-vertical-relative:text;mso-width-percent:0;mso-height-percent:0;mso-width-relative:page;mso-height-relative:page;v-text-anchor:top" o:gfxdata="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" filled="f" strokecolor="red" strokeweight="1.5pt"/>
             </w:pict>
@@ -1727,7 +1766,7 @@
               </wp:anchor>
             </w:drawing>
           </mc:Choice>
-          <mc:Fallback xmlns:w16cid="http://schemas.microsoft.com/office/word/2016/wordml/cid" xmlns:am3d="http://schemas.microsoft.com/office/drawing/2017/model3d" xmlns:aink="http://schemas.microsoft.com/office/drawing/2016/ink" xmlns:cx8="http://schemas.microsoft.com/office/drawing/2016/5/14/chartex" xmlns:cx7="http://schemas.microsoft.com/office/drawing/2016/5/13/chartex" xmlns:cx6="http://schemas.microsoft.com/office/drawing/2016/5/12/chartex" xmlns:cx5="http://schemas.microsoft.com/office/drawing/2016/5/11/chartex" xmlns:cx4="http://schemas.microsoft.com/office/drawing/2016/5/10/chartex" xmlns:cx3="http://schemas.microsoft.com/office/drawing/2016/5/9/chartex" xmlns:cx2="http://schemas.microsoft.com/office/drawing/2015/10/21/chartex">
+          <mc:Fallback xmlns:cx2="http://schemas.microsoft.com/office/drawing/2015/10/21/chartex" xmlns:cx3="http://schemas.microsoft.com/office/drawing/2016/5/9/chartex" xmlns:cx4="http://schemas.microsoft.com/office/drawing/2016/5/10/chartex" xmlns:cx5="http://schemas.microsoft.com/office/drawing/2016/5/11/chartex" xmlns:cx6="http://schemas.microsoft.com/office/drawing/2016/5/12/chartex" xmlns:cx7="http://schemas.microsoft.com/office/drawing/2016/5/13/chartex" xmlns:cx8="http://schemas.microsoft.com/office/drawing/2016/5/14/chartex" xmlns:aink="http://schemas.microsoft.com/office/drawing/2016/ink" xmlns:am3d="http://schemas.microsoft.com/office/drawing/2017/model3d" xmlns:w16cid="http://schemas.microsoft.com/office/word/2016/wordml/cid">
             <w:pict>
               <v:oval w14:anchorId="4589C8C7" id="Oval 4" o:spid="_x0000_s1026" style="position:absolute;margin-left:387pt;margin-top:240pt;width:34.5pt;height:41.25pt;z-index:251660288;visibility:visible;mso-wrap-style:square;mso-width-percent:0;mso-height-percent:0;mso-wrap-distance-left:9pt;mso-wrap-distance-top:0;mso-wrap-distance-right:9pt;mso-wrap-distance-bottom:0;mso-position-horizontal:absolute;mso-position-horizontal-relative:text;mso-position-vertical:absolute;mso-position-vertical-relative:text;mso-width-percent:0;mso-height-percent:0;mso-width-relative:page;mso-height-relative:page;v-text-anchor:top" o:gfxdata="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" filled="f" strokecolor="#ed7d31" strokeweight="1.5pt"/>
             </w:pict>
@@ -1805,7 +1844,7 @@
               </wp:anchor>
             </w:drawing>
           </mc:Choice>
-          <mc:Fallback xmlns:w16cid="http://schemas.microsoft.com/office/word/2016/wordml/cid" xmlns:am3d="http://schemas.microsoft.com/office/drawing/2017/model3d" xmlns:aink="http://schemas.microsoft.com/office/drawing/2016/ink" xmlns:cx8="http://schemas.microsoft.com/office/drawing/2016/5/14/chartex" xmlns:cx7="http://schemas.microsoft.com/office/drawing/2016/5/13/chartex" xmlns:cx6="http://schemas.microsoft.com/office/drawing/2016/5/12/chartex" xmlns:cx5="http://schemas.microsoft.com/office/drawing/2016/5/11/chartex" xmlns:cx4="http://schemas.microsoft.com/office/drawing/2016/5/10/chartex" xmlns:cx3="http://schemas.microsoft.com/office/drawing/2016/5/9/chartex" xmlns:cx2="http://schemas.microsoft.com/office/drawing/2015/10/21/chartex">
+          <mc:Fallback xmlns:cx2="http://schemas.microsoft.com/office/drawing/2015/10/21/chartex" xmlns:cx3="http://schemas.microsoft.com/office/drawing/2016/5/9/chartex" xmlns:cx4="http://schemas.microsoft.com/office/drawing/2016/5/10/chartex" xmlns:cx5="http://schemas.microsoft.com/office/drawing/2016/5/11/chartex" xmlns:cx6="http://schemas.microsoft.com/office/drawing/2016/5/12/chartex" xmlns:cx7="http://schemas.microsoft.com/office/drawing/2016/5/13/chartex" xmlns:cx8="http://schemas.microsoft.com/office/drawing/2016/5/14/chartex" xmlns:aink="http://schemas.microsoft.com/office/drawing/2016/ink" xmlns:am3d="http://schemas.microsoft.com/office/drawing/2017/model3d" xmlns:w16cid="http://schemas.microsoft.com/office/word/2016/wordml/cid">
             <w:pict>
               <v:oval w14:anchorId="6297D663" id="Oval 3" o:spid="_x0000_s1026" style="position:absolute;margin-left:334.5pt;margin-top:18.75pt;width:34.5pt;height:41.25pt;z-index:251658240;visibility:visible;mso-wrap-style:square;mso-width-percent:0;mso-height-percent:0;mso-wrap-distance-left:9pt;mso-wrap-distance-top:0;mso-wrap-distance-right:9pt;mso-wrap-distance-bottom:0;mso-position-horizontal:absolute;mso-position-horizontal-relative:text;mso-position-vertical:absolute;mso-position-vertical-relative:text;mso-width-percent:0;mso-height-percent:0;mso-width-relative:page;mso-height-relative:page;v-text-anchor:top" o:gfxdata="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" filled="f" strokecolor="#ed7d31" strokeweight="1.5pt"/>
             </w:pict>
@@ -2115,7 +2154,19 @@
         <w:rPr>
           <w:rFonts w:ascii="Times New Roman" w:hAnsi="Times New Roman" w:cs="Times New Roman"/>
         </w:rPr>
-        <w:t>\\STORAGE\R-HOME\rw28\DESKTOP\TactileTTC</w:t>
+        <w:t>\\</w:t>
+      </w:r>
+      <w:r>
+        <w:rPr>
+          <w:rFonts w:ascii="Times New Roman" w:hAnsi="Times New Roman" w:cs="Times New Roman"/>
+        </w:rPr>
+        <w:t>C:\Users\Public\Documents</w:t>
+      </w:r>
+      <w:r>
+        <w:rPr>
+          <w:rFonts w:ascii="Times New Roman" w:hAnsi="Times New Roman" w:cs="Times New Roman"/>
+        </w:rPr>
+        <w:t>\DeLuciaTactileTTC\TT1Final\</w:t>
       </w:r>
       <w:r>
         <w:rPr>
@@ -3114,7 +3165,19 @@
         <w:rPr>
           <w:rFonts w:ascii="Times New Roman" w:hAnsi="Times New Roman" w:cs="Times New Roman"/>
         </w:rPr>
-        <w:t xml:space="preserve">The tt1.m </w:t>
+        <w:t xml:space="preserve">The </w:t>
+      </w:r>
+      <w:r>
+        <w:rPr>
+          <w:rFonts w:ascii="Times New Roman" w:hAnsi="Times New Roman" w:cs="Times New Roman"/>
+        </w:rPr>
+        <w:t>TT</w:t>
+      </w:r>
+      <w:r>
+        <w:rPr>
+          <w:rFonts w:ascii="Times New Roman" w:hAnsi="Times New Roman" w:cs="Times New Roman"/>
+        </w:rPr>
+        <w:t xml:space="preserve">1.m </w:t>
       </w:r>
       <w:r>
         <w:rPr>
@@ -3204,7 +3267,13 @@
         <w:rPr>
           <w:rFonts w:ascii="Times New Roman" w:hAnsi="Times New Roman" w:cs="Times New Roman"/>
         </w:rPr>
-        <w:t>\\storage\r-home\rw28\DESKTOP\Tony\TTC Experiment 2.0\data).</w:t>
+        <w:t>C:\Users\Public\Documents\DeLuciaTactileTTC\TT1Final\data</w:t>
+      </w:r>
+      <w:r>
+        <w:rPr>
+          <w:rFonts w:ascii="Times New Roman" w:hAnsi="Times New Roman" w:cs="Times New Roman"/>
+        </w:rPr>
+        <w:t>).</w:t>
       </w:r>
     </w:p>
     <w:p>
@@ -4580,19 +4649,12 @@
           <w:b/>
         </w:rPr>
       </w:pPr>
-    </w:p>
-    <w:p>
-      <w:pPr>
-        <w:rPr>
-          <w:rFonts w:ascii="Times New Roman" w:hAnsi="Times New Roman" w:cs="Times New Roman"/>
-          <w:b/>
-        </w:rPr>
-      </w:pPr>
-      <w:r>
-        <w:rPr>
-          <w:rFonts w:ascii="Times New Roman" w:hAnsi="Times New Roman" w:cs="Times New Roman"/>
-          <w:b/>
-        </w:rPr>
+      <w:r>
+        <w:rPr>
+          <w:rFonts w:ascii="Times New Roman" w:hAnsi="Times New Roman" w:cs="Times New Roman"/>
+          <w:b/>
+        </w:rPr>
+        <w:lastRenderedPageBreak/>
         <w:t>tt1</w:t>
       </w:r>
       <w:r>
@@ -4783,24 +4845,55 @@
         </w:rPr>
         <w:t>.txt</w:t>
       </w:r>
-    </w:p>
-    <w:p>
-      <w:pPr>
-        <w:rPr>
-          <w:rFonts w:ascii="Times New Roman" w:hAnsi="Times New Roman" w:cs="Times New Roman"/>
-        </w:rPr>
-      </w:pPr>
-      <w:r>
-        <w:rPr>
-          <w:rFonts w:ascii="Times New Roman" w:hAnsi="Times New Roman" w:cs="Times New Roman"/>
-        </w:rPr>
-        <w:t xml:space="preserve">This </w:t>
-      </w:r>
-      <w:r>
-        <w:rPr>
-          <w:rFonts w:ascii="Times New Roman" w:hAnsi="Times New Roman" w:cs="Times New Roman"/>
-        </w:rPr>
-        <w:t>txt file contains</w:t>
+      <w:r>
+        <w:rPr>
+          <w:rFonts w:ascii="Times New Roman" w:hAnsi="Times New Roman" w:cs="Times New Roman"/>
+          <w:b/>
+        </w:rPr>
+        <w:t xml:space="preserve"> &amp; orderpractice.txt</w:t>
+      </w:r>
+    </w:p>
+    <w:p>
+      <w:pPr>
+        <w:rPr>
+          <w:rFonts w:ascii="Times New Roman" w:hAnsi="Times New Roman" w:cs="Times New Roman"/>
+        </w:rPr>
+      </w:pPr>
+      <w:r>
+        <w:rPr>
+          <w:rFonts w:ascii="Times New Roman" w:hAnsi="Times New Roman" w:cs="Times New Roman"/>
+        </w:rPr>
+        <w:t>The</w:t>
+      </w:r>
+      <w:r>
+        <w:rPr>
+          <w:rFonts w:ascii="Times New Roman" w:hAnsi="Times New Roman" w:cs="Times New Roman"/>
+        </w:rPr>
+        <w:t>s</w:t>
+      </w:r>
+      <w:r>
+        <w:rPr>
+          <w:rFonts w:ascii="Times New Roman" w:hAnsi="Times New Roman" w:cs="Times New Roman"/>
+        </w:rPr>
+        <w:t>e</w:t>
+      </w:r>
+      <w:r>
+        <w:rPr>
+          <w:rFonts w:ascii="Times New Roman" w:hAnsi="Times New Roman" w:cs="Times New Roman"/>
+        </w:rPr>
+        <w:t xml:space="preserve"> </w:t>
+      </w:r>
+      <w:r>
+        <w:rPr>
+          <w:rFonts w:ascii="Times New Roman" w:hAnsi="Times New Roman" w:cs="Times New Roman"/>
+        </w:rPr>
+        <w:t>txt file</w:t>
+      </w:r>
+      <w:r>
+        <w:rPr>
+          <w:rFonts w:ascii="Times New Roman" w:hAnsi="Times New Roman" w:cs="Times New Roman"/>
+        </w:rPr>
+        <w:t>s contain</w:t>
       </w:r>
       <w:r>
         <w:rPr>
@@ -4830,7 +4923,25 @@
         <w:rPr>
           <w:rFonts w:ascii="Times New Roman" w:hAnsi="Times New Roman" w:cs="Times New Roman"/>
         </w:rPr>
-        <w:t>This file will not be modified in this experiment.</w:t>
+        <w:t>These</w:t>
+      </w:r>
+      <w:r>
+        <w:rPr>
+          <w:rFonts w:ascii="Times New Roman" w:hAnsi="Times New Roman" w:cs="Times New Roman"/>
+        </w:rPr>
+        <w:t xml:space="preserve"> file</w:t>
+      </w:r>
+      <w:r>
+        <w:rPr>
+          <w:rFonts w:ascii="Times New Roman" w:hAnsi="Times New Roman" w:cs="Times New Roman"/>
+        </w:rPr>
+        <w:t>s</w:t>
+      </w:r>
+      <w:r>
+        <w:rPr>
+          <w:rFonts w:ascii="Times New Roman" w:hAnsi="Times New Roman" w:cs="Times New Roman"/>
+        </w:rPr>
+        <w:t xml:space="preserve"> will not be modified in this experiment.</w:t>
       </w:r>
     </w:p>
     <w:p>
@@ -5092,7 +5203,13 @@
         <w:rPr>
           <w:rFonts w:ascii="Times New Roman" w:hAnsi="Times New Roman" w:cs="Times New Roman"/>
         </w:rPr>
-        <w:t>“\\STORAGE\R-HOME\rw28\DESKTOP\Tony\TTC Experiment 2.0</w:t>
+        <w:t>“\\</w:t>
+      </w:r>
+      <w:r>
+        <w:rPr>
+          <w:rFonts w:ascii="Times New Roman" w:hAnsi="Times New Roman" w:cs="Times New Roman"/>
+        </w:rPr>
+        <w:t>C:\Users\Public\Documents\DeLuciaTactileTTC\TT1Final\data</w:t>
       </w:r>
       <w:r>
         <w:rPr>
@@ -5687,7 +5804,19 @@
         <w:rPr>
           <w:rFonts w:ascii="Times New Roman" w:hAnsi="Times New Roman" w:cs="Times New Roman"/>
         </w:rPr>
-        <w:t xml:space="preserve">Repeat procedure for the rest of the sound files. There are 12 sound files in total. </w:t>
+        <w:t xml:space="preserve">Repeat procedure for the rest </w:t>
+      </w:r>
+      <w:r>
+        <w:rPr>
+          <w:rFonts w:ascii="Times New Roman" w:hAnsi="Times New Roman" w:cs="Times New Roman"/>
+        </w:rPr>
+        <w:t>of the sound files. There are 14</w:t>
+      </w:r>
+      <w:r>
+        <w:rPr>
+          <w:rFonts w:ascii="Times New Roman" w:hAnsi="Times New Roman" w:cs="Times New Roman"/>
+        </w:rPr>
+        <w:t xml:space="preserve"> sound files in total. </w:t>
       </w:r>
     </w:p>
     <w:p>
@@ -5972,17 +6101,29 @@
     </w:p>
     <w:p>
       <w:pPr>
-        <w:tabs>
-          <w:tab w:val="left" w:pos="0"/>
-          <w:tab w:val="left" w:pos="360"/>
-          <w:tab w:val="left" w:pos="720"/>
-        </w:tabs>
         <w:suppressAutoHyphens/>
         <w:spacing w:line="240" w:lineRule="atLeast"/>
         <w:rPr>
           <w:rFonts w:ascii="Times New Roman" w:hAnsi="Times New Roman" w:cs="Times New Roman"/>
-        </w:rPr>
-      </w:pPr>
+          <w:b/>
+          <w:spacing w:val="-2"/>
+        </w:rPr>
+      </w:pPr>
+      <w:r>
+        <w:rPr>
+          <w:rFonts w:ascii="Times New Roman" w:hAnsi="Times New Roman" w:cs="Times New Roman"/>
+          <w:spacing w:val="-2"/>
+        </w:rPr>
+        <w:t>There are two variables in this experiment</w:t>
+      </w:r>
+      <w:r>
+        <w:rPr>
+          <w:rFonts w:ascii="Times New Roman" w:hAnsi="Times New Roman" w:cs="Times New Roman"/>
+          <w:b/>
+          <w:spacing w:val="-2"/>
+        </w:rPr>
+        <w:t>.</w:t>
+      </w:r>
     </w:p>
     <w:p>
       <w:pPr>
@@ -5990,16 +6131,16 @@
         <w:spacing w:line="240" w:lineRule="atLeast"/>
         <w:rPr>
           <w:rFonts w:ascii="Times New Roman" w:hAnsi="Times New Roman" w:cs="Times New Roman"/>
-          <w:b/>
           <w:spacing w:val="-2"/>
         </w:rPr>
       </w:pPr>
       <w:r>
         <w:rPr>
           <w:rFonts w:ascii="Times New Roman" w:hAnsi="Times New Roman" w:cs="Times New Roman"/>
+          <w:b/>
           <w:spacing w:val="-2"/>
         </w:rPr>
-        <w:t>There are two variables in this experiment</w:t>
+        <w:t>Actual TTC when tactor stimulus ended (</w:t>
       </w:r>
       <w:r>
         <w:rPr>
@@ -6007,7 +6148,29 @@
           <w:b/>
           <w:spacing w:val="-2"/>
         </w:rPr>
-        <w:t>.</w:t>
+        <w:t>7</w:t>
+      </w:r>
+      <w:r>
+        <w:rPr>
+          <w:rFonts w:ascii="Times New Roman" w:hAnsi="Times New Roman" w:cs="Times New Roman"/>
+          <w:b/>
+          <w:spacing w:val="-2"/>
+        </w:rPr>
+        <w:t xml:space="preserve">, within): </w:t>
+      </w:r>
+      <w:r>
+        <w:rPr>
+          <w:rFonts w:ascii="Times New Roman" w:hAnsi="Times New Roman" w:cs="Times New Roman"/>
+          <w:spacing w:val="-2"/>
+        </w:rPr>
+        <w:t>0.5s, 1s, 1.5s, 2s, 2.5s, 3s</w:t>
+      </w:r>
+      <w:r>
+        <w:rPr>
+          <w:rFonts w:ascii="Times New Roman" w:hAnsi="Times New Roman" w:cs="Times New Roman"/>
+          <w:spacing w:val="-2"/>
+        </w:rPr>
+        <w:t>, 6s</w:t>
       </w:r>
     </w:p>
     <w:p>
@@ -6025,37 +6188,14 @@
           <w:b/>
           <w:spacing w:val="-2"/>
         </w:rPr>
-        <w:t>Actual TTC when tactor stimulus ended (</w:t>
-      </w:r>
-      <w:r>
-        <w:rPr>
-          <w:rFonts w:ascii="Times New Roman" w:hAnsi="Times New Roman" w:cs="Times New Roman"/>
-          <w:b/>
+        <w:t xml:space="preserve">Final distance (2, within): </w:t>
+      </w:r>
+      <w:r>
+        <w:rPr>
+          <w:rFonts w:ascii="Times New Roman" w:hAnsi="Times New Roman" w:cs="Times New Roman"/>
           <w:spacing w:val="-2"/>
         </w:rPr>
-        <w:t>7</w:t>
-      </w:r>
-      <w:r>
-        <w:rPr>
-          <w:rFonts w:ascii="Times New Roman" w:hAnsi="Times New Roman" w:cs="Times New Roman"/>
-          <w:b/>
-          <w:spacing w:val="-2"/>
-        </w:rPr>
-        <w:t xml:space="preserve">, within): </w:t>
-      </w:r>
-      <w:r>
-        <w:rPr>
-          <w:rFonts w:ascii="Times New Roman" w:hAnsi="Times New Roman" w:cs="Times New Roman"/>
-          <w:spacing w:val="-2"/>
-        </w:rPr>
-        <w:t>0.5s, 1s, 1.5s, 2s, 2.5s, 3s</w:t>
-      </w:r>
-      <w:r>
-        <w:rPr>
-          <w:rFonts w:ascii="Times New Roman" w:hAnsi="Times New Roman" w:cs="Times New Roman"/>
-          <w:spacing w:val="-2"/>
-        </w:rPr>
-        <w:t>, 6s</w:t>
+        <w:t>Near, Far</w:t>
       </w:r>
     </w:p>
     <w:p>
@@ -6067,21 +6207,6 @@
           <w:spacing w:val="-2"/>
         </w:rPr>
       </w:pPr>
-      <w:r>
-        <w:rPr>
-          <w:rFonts w:ascii="Times New Roman" w:hAnsi="Times New Roman" w:cs="Times New Roman"/>
-          <w:b/>
-          <w:spacing w:val="-2"/>
-        </w:rPr>
-        <w:t xml:space="preserve">Final distance (2, within): </w:t>
-      </w:r>
-      <w:r>
-        <w:rPr>
-          <w:rFonts w:ascii="Times New Roman" w:hAnsi="Times New Roman" w:cs="Times New Roman"/>
-          <w:spacing w:val="-2"/>
-        </w:rPr>
-        <w:t>Near, Far</w:t>
-      </w:r>
     </w:p>
     <w:p>
       <w:pPr>
@@ -6092,28 +6217,46 @@
           <w:spacing w:val="-2"/>
         </w:rPr>
       </w:pPr>
-    </w:p>
-    <w:p>
-      <w:pPr>
-        <w:suppressAutoHyphens/>
-        <w:spacing w:line="240" w:lineRule="atLeast"/>
+      <w:r>
         <w:rPr>
           <w:rFonts w:ascii="Times New Roman" w:hAnsi="Times New Roman" w:cs="Times New Roman"/>
           <w:spacing w:val="-2"/>
         </w:rPr>
-      </w:pPr>
+        <w:t>NOTE</w:t>
+      </w:r>
       <w:r>
         <w:rPr>
           <w:rFonts w:ascii="Times New Roman" w:hAnsi="Times New Roman" w:cs="Times New Roman"/>
           <w:spacing w:val="-2"/>
         </w:rPr>
-        <w:t>NOTE: The far distance has a higher velocity than the near distance</w:t>
+        <w:t>S</w:t>
       </w:r>
       <w:r>
         <w:rPr>
           <w:rFonts w:ascii="Times New Roman" w:hAnsi="Times New Roman" w:cs="Times New Roman"/>
           <w:spacing w:val="-2"/>
         </w:rPr>
+        <w:t xml:space="preserve">: </w:t>
+      </w:r>
+      <w:r>
+        <w:rPr>
+          <w:rFonts w:ascii="Times New Roman" w:hAnsi="Times New Roman" w:cs="Times New Roman"/>
+          <w:spacing w:val="-2"/>
+        </w:rPr>
+        <w:t xml:space="preserve">1. </w:t>
+      </w:r>
+      <w:r>
+        <w:rPr>
+          <w:rFonts w:ascii="Times New Roman" w:hAnsi="Times New Roman" w:cs="Times New Roman"/>
+          <w:spacing w:val="-2"/>
+        </w:rPr>
+        <w:t>The far distance has a higher velocity than the near distance</w:t>
+      </w:r>
+      <w:r>
+        <w:rPr>
+          <w:rFonts w:ascii="Times New Roman" w:hAnsi="Times New Roman" w:cs="Times New Roman"/>
+          <w:spacing w:val="-2"/>
+        </w:rPr>
         <w:t xml:space="preserve">, therefore there are </w:t>
       </w:r>
       <w:r>
@@ -6150,6 +6293,22 @@
           <w:spacing w:val="-2"/>
         </w:rPr>
         <w:t xml:space="preserve"> and 30 &amp; 230 ft/s for the 7 scenes listed above, respectively.</w:t>
+      </w:r>
+      <w:r>
+        <w:rPr>
+          <w:rFonts w:ascii="Times New Roman" w:hAnsi="Times New Roman" w:cs="Times New Roman"/>
+          <w:spacing w:val="-2"/>
+        </w:rPr>
+        <w:t xml:space="preserve"> 2.</w:t>
+      </w:r>
+      <w:bookmarkStart w:id="0" w:name="_GoBack"/>
+      <w:bookmarkEnd w:id="0"/>
+      <w:r>
+        <w:rPr>
+          <w:rFonts w:ascii="Times New Roman" w:hAnsi="Times New Roman" w:cs="Times New Roman"/>
+          <w:spacing w:val="-2"/>
+        </w:rPr>
+        <w:t xml:space="preserve"> The 6-s TTC was created by looking at the pattern of velocities in the other scenes; an increase of 1 s in TTC resulted in a drop in velocity of 20 units</w:t>
       </w:r>
     </w:p>
     <w:p>
@@ -6298,7 +6457,23 @@
           <w:color w:val="000000"/>
           <w:shd w:val="clear" w:color="auto" w:fill="FFFFFF"/>
         </w:rPr>
-        <w:t xml:space="preserve"> 30 minutes.</w:t>
+        <w:t xml:space="preserve"> </w:t>
+      </w:r>
+      <w:r>
+        <w:rPr>
+          <w:rFonts w:ascii="Times New Roman" w:hAnsi="Times New Roman" w:cs="Times New Roman"/>
+          <w:color w:val="000000"/>
+          <w:shd w:val="clear" w:color="auto" w:fill="FFFFFF"/>
+        </w:rPr>
+        <w:t xml:space="preserve">20 minutes. Schedule slots every </w:t>
+      </w:r>
+      <w:r>
+        <w:rPr>
+          <w:rFonts w:ascii="Times New Roman" w:hAnsi="Times New Roman" w:cs="Times New Roman"/>
+          <w:color w:val="000000"/>
+          <w:shd w:val="clear" w:color="auto" w:fill="FFFFFF"/>
+        </w:rPr>
+        <w:t>30 minutes.</w:t>
       </w:r>
       <w:r>
         <w:rPr>
@@ -7072,7 +7247,13 @@
         <w:rPr>
           <w:rFonts w:ascii="Times New Roman" w:eastAsia="Times New Roman" w:hAnsi="Times New Roman" w:cs="Times New Roman"/>
         </w:rPr>
-        <w:t>Do you have 20/20 visual acuity? If not, are you wearing glasses or contacts that correct it to 20/20?  If not, can you read the text on the screen clearly when you sit at this distance from the monitor?</w:t>
+        <w:t xml:space="preserve">Do you </w:t>
+      </w:r>
+      <w:r>
+        <w:rPr>
+          <w:rFonts w:ascii="Times New Roman" w:eastAsia="Times New Roman" w:hAnsi="Times New Roman" w:cs="Times New Roman"/>
+        </w:rPr>
+        <w:t>have 20/20 visual acuity?</w:t>
       </w:r>
     </w:p>
     <w:p>
@@ -7090,6 +7271,54 @@
         <w:rPr>
           <w:rFonts w:ascii="Times New Roman" w:eastAsia="Times New Roman" w:hAnsi="Times New Roman" w:cs="Times New Roman"/>
         </w:rPr>
+        <w:t>If “NO”:</w:t>
+      </w:r>
+      <w:r>
+        <w:rPr>
+          <w:rFonts w:ascii="Times New Roman" w:eastAsia="Times New Roman" w:hAnsi="Times New Roman" w:cs="Times New Roman"/>
+        </w:rPr>
+        <w:t xml:space="preserve"> are you wearing glasses or contacts that correct it to 20/20? </w:t>
+      </w:r>
+    </w:p>
+    <w:p>
+      <w:pPr>
+        <w:widowControl/>
+        <w:shd w:val="clear" w:color="auto" w:fill="FFFFFF"/>
+        <w:autoSpaceDE/>
+        <w:autoSpaceDN/>
+        <w:adjustRightInd/>
+        <w:rPr>
+          <w:rFonts w:ascii="Times New Roman" w:eastAsia="Times New Roman" w:hAnsi="Times New Roman" w:cs="Times New Roman"/>
+        </w:rPr>
+      </w:pPr>
+      <w:r>
+        <w:rPr>
+          <w:rFonts w:ascii="Times New Roman" w:eastAsia="Times New Roman" w:hAnsi="Times New Roman" w:cs="Times New Roman"/>
+        </w:rPr>
+        <w:t xml:space="preserve">If “NO”: </w:t>
+      </w:r>
+      <w:r>
+        <w:rPr>
+          <w:rFonts w:ascii="Times New Roman" w:eastAsia="Times New Roman" w:hAnsi="Times New Roman" w:cs="Times New Roman"/>
+        </w:rPr>
+        <w:t xml:space="preserve"> If not, can you read the text on the screen clearly when you sit at this distance from the monitor?</w:t>
+      </w:r>
+    </w:p>
+    <w:p>
+      <w:pPr>
+        <w:widowControl/>
+        <w:shd w:val="clear" w:color="auto" w:fill="FFFFFF"/>
+        <w:autoSpaceDE/>
+        <w:autoSpaceDN/>
+        <w:adjustRightInd/>
+        <w:rPr>
+          <w:rFonts w:ascii="Times New Roman" w:eastAsia="Times New Roman" w:hAnsi="Times New Roman" w:cs="Times New Roman"/>
+        </w:rPr>
+      </w:pPr>
+      <w:r>
+        <w:rPr>
+          <w:rFonts w:ascii="Times New Roman" w:eastAsia="Times New Roman" w:hAnsi="Times New Roman" w:cs="Times New Roman"/>
+        </w:rPr>
         <w:t xml:space="preserve">Do you have any deficits in your vision such as color blindness? Do you have any deficits in your hearing or  your motor control?     </w:t>
       </w:r>
     </w:p>
@@ -7101,13 +7330,6 @@
         <w:rPr>
           <w:highlight w:val="yellow"/>
         </w:rPr>
-      </w:pPr>
-    </w:p>
-    <w:p>
-      <w:pPr>
-        <w:pStyle w:val="ListParagraph"/>
-        <w:widowControl w:val="0"/>
-        <w:contextualSpacing/>
       </w:pPr>
     </w:p>
     <w:p>
@@ -7421,6 +7643,30 @@
         <w:widowControl/>
         <w:rPr>
           <w:rFonts w:ascii="Times New Roman" w:hAnsi="Times New Roman" w:cs="Times New Roman"/>
+          <w:b/>
+        </w:rPr>
+      </w:pPr>
+      <w:r>
+        <w:rPr>
+          <w:rFonts w:ascii="Times New Roman" w:hAnsi="Times New Roman" w:cs="Times New Roman"/>
+          <w:b/>
+        </w:rPr>
+        <w:t>[Tell them: Please read the instructions on the screen as I read them aloud.]</w:t>
+      </w:r>
+    </w:p>
+    <w:p>
+      <w:pPr>
+        <w:widowControl/>
+        <w:rPr>
+          <w:rFonts w:ascii="Times New Roman" w:hAnsi="Times New Roman" w:cs="Times New Roman"/>
+        </w:rPr>
+      </w:pPr>
+    </w:p>
+    <w:p>
+      <w:pPr>
+        <w:widowControl/>
+        <w:rPr>
+          <w:rFonts w:ascii="Times New Roman" w:hAnsi="Times New Roman" w:cs="Times New Roman"/>
         </w:rPr>
       </w:pPr>
       <w:r>
@@ -7565,45 +7811,69 @@
         <w:rPr>
           <w:rFonts w:ascii="Times New Roman" w:hAnsi="Times New Roman" w:cs="Times New Roman"/>
         </w:rPr>
+        <w:t>T</w:t>
+      </w:r>
+      <w:r>
+        <w:rPr>
+          <w:rFonts w:ascii="Times New Roman" w:hAnsi="Times New Roman" w:cs="Times New Roman"/>
+        </w:rPr>
+        <w:t>he tactor vibrates like this [</w:t>
+      </w:r>
+      <w:r>
+        <w:rPr>
+          <w:rFonts w:ascii="Times New Roman" w:hAnsi="Times New Roman" w:cs="Times New Roman"/>
+          <w:b/>
+        </w:rPr>
+        <w:t>give example at middle intensity</w:t>
+      </w:r>
+      <w:r>
+        <w:rPr>
+          <w:rFonts w:ascii="Times New Roman" w:hAnsi="Times New Roman" w:cs="Times New Roman"/>
+        </w:rPr>
+        <w:t>]. The magnitude or intensity at which it vibrates can be low like this [</w:t>
+      </w:r>
+      <w:r>
+        <w:rPr>
+          <w:rFonts w:ascii="Times New Roman" w:hAnsi="Times New Roman" w:cs="Times New Roman"/>
+          <w:b/>
+        </w:rPr>
+        <w:t>give example of lowest intensity of all stimuli</w:t>
+      </w:r>
+      <w:r>
+        <w:rPr>
+          <w:rFonts w:ascii="Times New Roman" w:hAnsi="Times New Roman" w:cs="Times New Roman"/>
+        </w:rPr>
+        <w:t>]</w:t>
+      </w:r>
+      <w:r>
+        <w:rPr>
+          <w:rFonts w:ascii="Times New Roman" w:hAnsi="Times New Roman" w:cs="Times New Roman"/>
+        </w:rPr>
+        <w:t>.</w:t>
+      </w:r>
+      <w:r>
+        <w:rPr>
+          <w:rFonts w:ascii="Times New Roman" w:hAnsi="Times New Roman" w:cs="Times New Roman"/>
+        </w:rPr>
         <w:t xml:space="preserve"> </w:t>
       </w:r>
       <w:r>
         <w:rPr>
           <w:rFonts w:ascii="Times New Roman" w:hAnsi="Times New Roman" w:cs="Times New Roman"/>
         </w:rPr>
-        <w:t>The tactor vibrates like this [</w:t>
-      </w:r>
-      <w:r>
-        <w:rPr>
-          <w:rFonts w:ascii="Times New Roman" w:hAnsi="Times New Roman" w:cs="Times New Roman"/>
-          <w:b/>
-        </w:rPr>
-        <w:t>give example at middle intensity</w:t>
-      </w:r>
-      <w:r>
-        <w:rPr>
-          <w:rFonts w:ascii="Times New Roman" w:hAnsi="Times New Roman" w:cs="Times New Roman"/>
-        </w:rPr>
-        <w:t>]. The magnitude or intensity at which it vibrates can be low like this [</w:t>
-      </w:r>
-      <w:r>
-        <w:rPr>
-          <w:rFonts w:ascii="Times New Roman" w:hAnsi="Times New Roman" w:cs="Times New Roman"/>
-          <w:b/>
-        </w:rPr>
-        <w:t>give example of lowest intensity of all stimuli</w:t>
-      </w:r>
-      <w:r>
-        <w:rPr>
-          <w:rFonts w:ascii="Times New Roman" w:hAnsi="Times New Roman" w:cs="Times New Roman"/>
-        </w:rPr>
-        <w:t xml:space="preserve">] … or </w:t>
-      </w:r>
-      <w:r>
-        <w:rPr>
-          <w:rFonts w:ascii="Times New Roman" w:hAnsi="Times New Roman" w:cs="Times New Roman"/>
-        </w:rPr>
-        <w:t>higher like this</w:t>
+        <w:t xml:space="preserve">The magnitude or intensity at which it vibrates can be </w:t>
+      </w:r>
+      <w:r>
+        <w:rPr>
+          <w:rFonts w:ascii="Times New Roman" w:hAnsi="Times New Roman" w:cs="Times New Roman"/>
+        </w:rPr>
+        <w:t>higher</w:t>
+      </w:r>
+      <w:r>
+        <w:rPr>
+          <w:rFonts w:ascii="Times New Roman" w:hAnsi="Times New Roman" w:cs="Times New Roman"/>
+        </w:rPr>
+        <w:t xml:space="preserve"> like this</w:t>
       </w:r>
       <w:r>
         <w:rPr>
@@ -7994,7 +8264,14 @@
         <w:rPr>
           <w:rFonts w:ascii="Times New Roman" w:hAnsi="Times New Roman" w:cs="Times New Roman"/>
         </w:rPr>
-        <w:t>trials. To summarize, the tactile device will simulate the motion of an object that moves directly toward you. As the object gets closer the intensity of the vibration will increase. Then the vibration will stop. Press the</w:t>
+        <w:t xml:space="preserve">trials. To summarize, the tactile device will simulate the motion of an object that moves directly toward you. As the object gets closer the intensity of the vibration will increase. Then the </w:t>
+      </w:r>
+      <w:r>
+        <w:rPr>
+          <w:rFonts w:ascii="Times New Roman" w:hAnsi="Times New Roman" w:cs="Times New Roman"/>
+        </w:rPr>
+        <w:lastRenderedPageBreak/>
+        <w:t>vibration will stop. Press the</w:t>
       </w:r>
       <w:r>
         <w:rPr>
@@ -8034,341 +8311,459 @@
           <w:rFonts w:ascii="Times New Roman" w:hAnsi="Times New Roman" w:cs="Times New Roman"/>
           <w:spacing w:val="-2"/>
         </w:rPr>
-        <w:t xml:space="preserve"> time that you think that the object </w:t>
+        <w:t xml:space="preserve"> time that you think that the object would hit you or pass you </w:t>
       </w:r>
       <w:r>
         <w:rPr>
           <w:rFonts w:ascii="Times New Roman" w:hAnsi="Times New Roman" w:cs="Times New Roman"/>
           <w:spacing w:val="-2"/>
         </w:rPr>
-        <w:lastRenderedPageBreak/>
-        <w:t xml:space="preserve">would hit you or pass you </w:t>
-      </w:r>
-      <w:r>
-        <w:rPr>
-          <w:rFonts w:ascii="Times New Roman" w:hAnsi="Times New Roman" w:cs="Times New Roman"/>
+        <w:t xml:space="preserve">had the motion continued </w:t>
+      </w:r>
+      <w:r>
+        <w:rPr>
+          <w:rFonts w:ascii="Times New Roman" w:hAnsi="Times New Roman" w:cs="Times New Roman"/>
+          <w:b/>
           <w:spacing w:val="-2"/>
         </w:rPr>
-        <w:t xml:space="preserve">had the motion continued </w:t>
-      </w:r>
-      <w:r>
-        <w:rPr>
-          <w:rFonts w:ascii="Times New Roman" w:hAnsi="Times New Roman" w:cs="Times New Roman"/>
+        <w:t>after the vibration stopped</w:t>
+      </w:r>
+      <w:r>
+        <w:rPr>
+          <w:rFonts w:ascii="Times New Roman" w:hAnsi="Times New Roman"/>
           <w:b/>
           <w:spacing w:val="-2"/>
         </w:rPr>
-        <w:t>after the vibration stopped</w:t>
-      </w:r>
-      <w:r>
-        <w:rPr>
-          <w:rFonts w:ascii="Times New Roman" w:hAnsi="Times New Roman"/>
+        <w:t>.</w:t>
+      </w:r>
+      <w:r>
+        <w:rPr>
+          <w:rFonts w:ascii="Times New Roman" w:hAnsi="Times New Roman" w:cs="Times New Roman"/>
           <w:b/>
           <w:spacing w:val="-2"/>
         </w:rPr>
+        <w:t xml:space="preserve"> </w:t>
+      </w:r>
+      <w:r>
+        <w:rPr>
+          <w:rFonts w:ascii="Times New Roman" w:hAnsi="Times New Roman" w:cs="Times New Roman"/>
+        </w:rPr>
+        <w:t>After you press the #</w:t>
+      </w:r>
+      <w:r>
+        <w:rPr>
+          <w:rFonts w:ascii="Times New Roman" w:hAnsi="Times New Roman" w:cs="Times New Roman"/>
+        </w:rPr>
+        <w:t>0</w:t>
+      </w:r>
+      <w:r>
+        <w:rPr>
+          <w:rFonts w:ascii="Times New Roman" w:hAnsi="Times New Roman" w:cs="Times New Roman"/>
+        </w:rPr>
+        <w:t xml:space="preserve"> key, press </w:t>
+      </w:r>
+      <w:r>
+        <w:rPr>
+          <w:rFonts w:ascii="Times New Roman" w:hAnsi="Times New Roman" w:cs="Times New Roman" w:hint="eastAsia"/>
+        </w:rPr>
+        <w:t xml:space="preserve">the </w:t>
+      </w:r>
+      <w:r>
+        <w:rPr>
+          <w:rFonts w:ascii="Times New Roman" w:hAnsi="Times New Roman" w:cs="Times New Roman" w:hint="eastAsia"/>
+        </w:rPr>
+        <w:t>“→”</w:t>
+      </w:r>
+      <w:r>
+        <w:rPr>
+          <w:rFonts w:ascii="Times New Roman" w:hAnsi="Times New Roman" w:cs="Times New Roman" w:hint="eastAsia"/>
+        </w:rPr>
+        <w:t xml:space="preserve"> next to it</w:t>
+      </w:r>
+      <w:r>
+        <w:rPr>
+          <w:rFonts w:ascii="Times New Roman" w:hAnsi="Times New Roman" w:cs="Times New Roman"/>
+        </w:rPr>
+        <w:t xml:space="preserve"> with your right index finger</w:t>
+      </w:r>
+      <w:r>
+        <w:rPr>
+          <w:rFonts w:ascii="Times New Roman" w:hAnsi="Times New Roman" w:cs="Times New Roman" w:hint="eastAsia"/>
+        </w:rPr>
+        <w:t xml:space="preserve"> to advance to the next trial.</w:t>
+      </w:r>
+    </w:p>
+    <w:p>
+      <w:pPr>
+        <w:widowControl/>
+        <w:rPr>
+          <w:rFonts w:ascii="Times New Roman" w:hAnsi="Times New Roman" w:cs="Times New Roman"/>
+        </w:rPr>
+      </w:pPr>
+    </w:p>
+    <w:p>
+      <w:pPr>
+        <w:widowControl/>
+        <w:rPr>
+          <w:rFonts w:ascii="Times New Roman" w:hAnsi="Times New Roman" w:cs="Times New Roman"/>
+        </w:rPr>
+      </w:pPr>
+      <w:r>
+        <w:rPr>
+          <w:rFonts w:ascii="Times New Roman" w:hAnsi="Times New Roman" w:cs="Times New Roman"/>
+        </w:rPr>
+        <w:t xml:space="preserve">I am going to lightly tape your fingers in position so that the tactor is held the same way throughout the study. </w:t>
+      </w:r>
+      <w:r>
+        <w:rPr>
+          <w:rFonts w:ascii="Times New Roman" w:hAnsi="Times New Roman" w:cs="Times New Roman"/>
+          <w:b/>
+        </w:rPr>
+        <w:t>[tape fingers with scotch tape]</w:t>
+      </w:r>
+    </w:p>
+    <w:p>
+      <w:pPr>
+        <w:contextualSpacing/>
+        <w:rPr>
+          <w:rFonts w:ascii="Times New Roman" w:hAnsi="Times New Roman" w:cs="Times New Roman"/>
+        </w:rPr>
+      </w:pPr>
+    </w:p>
+    <w:p>
+      <w:pPr>
+        <w:contextualSpacing/>
+        <w:rPr>
+          <w:rFonts w:ascii="Times New Roman" w:hAnsi="Times New Roman" w:cs="Times New Roman"/>
+          <w:b/>
+        </w:rPr>
+      </w:pPr>
+      <w:r>
+        <w:rPr>
+          <w:rFonts w:ascii="Times New Roman" w:hAnsi="Times New Roman" w:cs="Times New Roman"/>
+        </w:rPr>
+        <w:t>[</w:t>
+      </w:r>
+      <w:r>
+        <w:rPr>
+          <w:rFonts w:ascii="Times New Roman" w:hAnsi="Times New Roman" w:cs="Times New Roman"/>
+          <w:b/>
+        </w:rPr>
+        <w:t xml:space="preserve">CHECK tactor position, blindfold, </w:t>
+      </w:r>
+      <w:r>
+        <w:rPr>
+          <w:rFonts w:ascii="Times New Roman" w:hAnsi="Times New Roman" w:cs="Times New Roman"/>
+          <w:b/>
+        </w:rPr>
+        <w:t>and headphones</w:t>
+      </w:r>
+      <w:r>
+        <w:rPr>
+          <w:rFonts w:ascii="Times New Roman" w:hAnsi="Times New Roman" w:cs="Times New Roman"/>
+          <w:b/>
+        </w:rPr>
+        <w:t>]</w:t>
+      </w:r>
+    </w:p>
+    <w:p>
+      <w:pPr>
+        <w:contextualSpacing/>
+        <w:rPr>
+          <w:rFonts w:ascii="Times New Roman" w:hAnsi="Times New Roman" w:cs="Times New Roman"/>
+          <w:b/>
+        </w:rPr>
+      </w:pPr>
+    </w:p>
+    <w:p>
+      <w:pPr>
+        <w:contextualSpacing/>
+        <w:rPr>
+          <w:rFonts w:ascii="Times New Roman" w:hAnsi="Times New Roman" w:cs="Times New Roman"/>
+        </w:rPr>
+      </w:pPr>
+      <w:r>
+        <w:rPr>
+          <w:rFonts w:ascii="Times New Roman" w:hAnsi="Times New Roman" w:cs="Times New Roman"/>
+        </w:rPr>
+        <w:t>At this time, please put your right index finger on the arrow key and your right middle finger on the zero key.  I know you cannot see the keys. Is it okay if I move your and show you where to place your fingers on the keyboard</w:t>
+      </w:r>
+      <w:r>
+        <w:rPr>
+          <w:rFonts w:ascii="Times New Roman" w:hAnsi="Times New Roman" w:cs="Times New Roman"/>
+          <w:b/>
+        </w:rPr>
+        <w:t>?   [if not, let them lift the goggles briefly to put their fingers in the ready position]</w:t>
+      </w:r>
+    </w:p>
+    <w:p>
+      <w:pPr>
+        <w:contextualSpacing/>
+        <w:rPr>
+          <w:rFonts w:ascii="Times New Roman" w:hAnsi="Times New Roman" w:cs="Times New Roman"/>
+          <w:i/>
+        </w:rPr>
+      </w:pPr>
+    </w:p>
+    <w:p>
+      <w:pPr>
+        <w:contextualSpacing/>
+        <w:rPr>
+          <w:rFonts w:ascii="Times New Roman" w:hAnsi="Times New Roman" w:cs="Times New Roman"/>
+        </w:rPr>
+      </w:pPr>
+      <w:r>
+        <w:rPr>
+          <w:rFonts w:ascii="Times New Roman" w:hAnsi="Times New Roman" w:cs="Times New Roman"/>
+        </w:rPr>
+        <w:t xml:space="preserve">I am going to turn off the lights. </w:t>
+      </w:r>
+      <w:r>
+        <w:rPr>
+          <w:rFonts w:ascii="Times New Roman" w:hAnsi="Times New Roman" w:cs="Times New Roman"/>
+        </w:rPr>
+        <w:t xml:space="preserve">You can </w:t>
+      </w:r>
+      <w:r>
+        <w:rPr>
+          <w:rFonts w:ascii="Times New Roman" w:hAnsi="Times New Roman" w:cs="Times New Roman"/>
+        </w:rPr>
+        <w:t>always find the “0” key with the rough velcro</w:t>
+      </w:r>
+      <w:r>
+        <w:rPr>
+          <w:rFonts w:ascii="Times New Roman" w:hAnsi="Times New Roman" w:cs="Times New Roman"/>
+        </w:rPr>
+        <w:t xml:space="preserve">. </w:t>
+      </w:r>
+      <w:r>
+        <w:rPr>
+          <w:rFonts w:ascii="Times New Roman" w:hAnsi="Times New Roman" w:cs="Times New Roman"/>
+        </w:rPr>
+        <w:t xml:space="preserve">Are you ready? </w:t>
+      </w:r>
+    </w:p>
+    <w:p>
+      <w:pPr>
+        <w:contextualSpacing/>
+        <w:rPr>
+          <w:rFonts w:ascii="Times New Roman" w:hAnsi="Times New Roman" w:cs="Times New Roman"/>
+        </w:rPr>
+      </w:pPr>
+    </w:p>
+    <w:p>
+      <w:pPr>
+        <w:contextualSpacing/>
+        <w:rPr>
+          <w:rFonts w:ascii="Times New Roman" w:hAnsi="Times New Roman" w:cs="Times New Roman"/>
+        </w:rPr>
+      </w:pPr>
+      <w:r>
+        <w:rPr>
+          <w:rFonts w:ascii="Times New Roman" w:hAnsi="Times New Roman" w:cs="Times New Roman"/>
+        </w:rPr>
+        <w:t>[</w:t>
+      </w:r>
+      <w:r>
+        <w:rPr>
+          <w:rFonts w:ascii="Times New Roman" w:hAnsi="Times New Roman" w:cs="Times New Roman"/>
+          <w:b/>
+        </w:rPr>
+        <w:t>After</w:t>
+      </w:r>
+      <w:r>
+        <w:rPr>
+          <w:rFonts w:ascii="Times New Roman" w:hAnsi="Times New Roman" w:cs="Times New Roman"/>
+          <w:b/>
+        </w:rPr>
+        <w:t xml:space="preserve"> practice</w:t>
+      </w:r>
+      <w:r>
+        <w:rPr>
+          <w:rFonts w:ascii="Times New Roman" w:hAnsi="Times New Roman" w:cs="Times New Roman"/>
+          <w:b/>
+        </w:rPr>
+        <w:t>. TELL THEM TO STOP AND WAIT</w:t>
+      </w:r>
+      <w:r>
+        <w:rPr>
+          <w:rFonts w:ascii="Times New Roman" w:hAnsi="Times New Roman" w:cs="Times New Roman"/>
+        </w:rPr>
+        <w:t>]</w:t>
+      </w:r>
+      <w:r>
+        <w:rPr>
+          <w:rFonts w:ascii="Times New Roman" w:hAnsi="Times New Roman" w:cs="Times New Roman"/>
+        </w:rPr>
+        <w:t>. PLEASE STOP.</w:t>
+      </w:r>
+      <w:r>
+        <w:rPr>
+          <w:rFonts w:ascii="Times New Roman" w:hAnsi="Times New Roman" w:cs="Times New Roman"/>
+        </w:rPr>
+        <w:t xml:space="preserve"> That is the end of practice. Do you have any questions?</w:t>
+      </w:r>
+    </w:p>
+    <w:p>
+      <w:pPr>
+        <w:contextualSpacing/>
+        <w:rPr>
+          <w:rFonts w:ascii="Times New Roman" w:hAnsi="Times New Roman" w:cs="Times New Roman"/>
+        </w:rPr>
+      </w:pPr>
+    </w:p>
+    <w:p>
+      <w:pPr>
+        <w:contextualSpacing/>
+        <w:rPr>
+          <w:rFonts w:ascii="Times New Roman" w:hAnsi="Times New Roman" w:cs="Times New Roman"/>
+        </w:rPr>
+      </w:pPr>
+      <w:r>
+        <w:rPr>
+          <w:rFonts w:ascii="Times New Roman" w:hAnsi="Times New Roman" w:cs="Times New Roman"/>
+        </w:rPr>
+        <w:t>There will be a</w:t>
+      </w:r>
+      <w:r>
+        <w:rPr>
+          <w:rFonts w:ascii="Times New Roman" w:hAnsi="Times New Roman" w:cs="Times New Roman"/>
+        </w:rPr>
+        <w:t>nother block of about 14</w:t>
+      </w:r>
+      <w:r>
+        <w:rPr>
+          <w:rFonts w:ascii="Times New Roman" w:hAnsi="Times New Roman" w:cs="Times New Roman"/>
+        </w:rPr>
+        <w:t>0</w:t>
+      </w:r>
+      <w:r>
+        <w:rPr>
+          <w:rFonts w:ascii="Times New Roman" w:hAnsi="Times New Roman" w:cs="Times New Roman"/>
+        </w:rPr>
+        <w:t xml:space="preserve"> trials. If you need to rest or paus</w:t>
+      </w:r>
+      <w:r>
+        <w:rPr>
+          <w:rFonts w:ascii="Times New Roman" w:hAnsi="Times New Roman" w:cs="Times New Roman"/>
+        </w:rPr>
+        <w:t>e</w:t>
+      </w:r>
+      <w:r>
+        <w:rPr>
+          <w:rFonts w:ascii="Times New Roman" w:hAnsi="Times New Roman" w:cs="Times New Roman"/>
+        </w:rPr>
+        <w:t xml:space="preserve"> before any trials, just </w:t>
+      </w:r>
+      <w:r>
+        <w:rPr>
+          <w:rFonts w:ascii="Times New Roman" w:hAnsi="Times New Roman" w:cs="Times New Roman"/>
+        </w:rPr>
+        <w:t xml:space="preserve">don’t press the </w:t>
+      </w:r>
+      <w:r>
+        <w:rPr>
+          <w:rFonts w:ascii="Times New Roman" w:hAnsi="Times New Roman" w:cs="Times New Roman"/>
+        </w:rPr>
+        <w:t>key</w:t>
+      </w:r>
+      <w:r>
+        <w:rPr>
+          <w:rFonts w:ascii="Times New Roman" w:hAnsi="Times New Roman" w:cs="Times New Roman"/>
+        </w:rPr>
         <w:t>.</w:t>
       </w:r>
       <w:r>
         <w:rPr>
           <w:rFonts w:ascii="Times New Roman" w:hAnsi="Times New Roman" w:cs="Times New Roman"/>
-          <w:b/>
-          <w:spacing w:val="-2"/>
-        </w:rPr>
-        <w:t xml:space="preserve"> </w:t>
-      </w:r>
-      <w:r>
-        <w:rPr>
-          <w:rFonts w:ascii="Times New Roman" w:hAnsi="Times New Roman" w:cs="Times New Roman"/>
-        </w:rPr>
-        <w:t>After you press the #</w:t>
-      </w:r>
-      <w:r>
-        <w:rPr>
-          <w:rFonts w:ascii="Times New Roman" w:hAnsi="Times New Roman" w:cs="Times New Roman"/>
-        </w:rPr>
-        <w:t>0</w:t>
-      </w:r>
-      <w:r>
-        <w:rPr>
-          <w:rFonts w:ascii="Times New Roman" w:hAnsi="Times New Roman" w:cs="Times New Roman"/>
-        </w:rPr>
-        <w:t xml:space="preserve"> key, press </w:t>
-      </w:r>
-      <w:r>
-        <w:rPr>
-          <w:rFonts w:ascii="Times New Roman" w:hAnsi="Times New Roman" w:cs="Times New Roman" w:hint="eastAsia"/>
-        </w:rPr>
-        <w:t xml:space="preserve">the </w:t>
-      </w:r>
-      <w:r>
-        <w:rPr>
-          <w:rFonts w:ascii="Times New Roman" w:hAnsi="Times New Roman" w:cs="Times New Roman" w:hint="eastAsia"/>
-        </w:rPr>
-        <w:t>“→”</w:t>
-      </w:r>
-      <w:r>
-        <w:rPr>
-          <w:rFonts w:ascii="Times New Roman" w:hAnsi="Times New Roman" w:cs="Times New Roman" w:hint="eastAsia"/>
-        </w:rPr>
-        <w:t xml:space="preserve"> next to it</w:t>
-      </w:r>
-      <w:r>
-        <w:rPr>
-          <w:rFonts w:ascii="Times New Roman" w:hAnsi="Times New Roman" w:cs="Times New Roman"/>
-        </w:rPr>
-        <w:t xml:space="preserve"> with your right index finger</w:t>
-      </w:r>
-      <w:r>
-        <w:rPr>
-          <w:rFonts w:ascii="Times New Roman" w:hAnsi="Times New Roman" w:cs="Times New Roman" w:hint="eastAsia"/>
-        </w:rPr>
-        <w:t xml:space="preserve"> to advance to the next trial.</w:t>
-      </w:r>
+        </w:rPr>
+        <w:t xml:space="preserve">  Are you ready?</w:t>
+      </w:r>
+      <w:r>
+        <w:rPr>
+          <w:rFonts w:ascii="Times New Roman" w:hAnsi="Times New Roman" w:cs="Times New Roman"/>
+        </w:rPr>
+        <w:t xml:space="preserve"> Please do not start </w:t>
+      </w:r>
+      <w:r>
+        <w:rPr>
+          <w:rFonts w:ascii="Times New Roman" w:hAnsi="Times New Roman" w:cs="Times New Roman"/>
+        </w:rPr>
+        <w:t>until I leave the room.</w:t>
+      </w:r>
+    </w:p>
+    <w:p>
+      <w:pPr>
+        <w:contextualSpacing/>
+        <w:rPr>
+          <w:rFonts w:ascii="Times New Roman" w:hAnsi="Times New Roman" w:cs="Times New Roman"/>
+        </w:rPr>
+      </w:pPr>
+    </w:p>
+    <w:p>
+      <w:pPr>
+        <w:contextualSpacing/>
+        <w:rPr>
+          <w:rFonts w:ascii="Times New Roman" w:hAnsi="Times New Roman" w:cs="Times New Roman"/>
+        </w:rPr>
+      </w:pPr>
+      <w:r>
+        <w:rPr>
+          <w:rFonts w:ascii="Times New Roman" w:hAnsi="Times New Roman" w:cs="Times New Roman"/>
+        </w:rPr>
+        <w:t>I am going to leave this room and go to the room next door which is behind you. I will watch you from there. If you have any questions, just tap on the window.  I will return when I see that you have completed the trials.</w:t>
+      </w:r>
+    </w:p>
+    <w:p>
+      <w:pPr>
+        <w:contextualSpacing/>
+        <w:rPr>
+          <w:rFonts w:ascii="Times New Roman" w:hAnsi="Times New Roman" w:cs="Times New Roman"/>
+        </w:rPr>
+      </w:pPr>
+    </w:p>
+    <w:p>
+      <w:pPr>
+        <w:contextualSpacing/>
+        <w:rPr>
+          <w:rFonts w:ascii="Times New Roman" w:hAnsi="Times New Roman" w:cs="Times New Roman"/>
+        </w:rPr>
+      </w:pPr>
+      <w:r>
+        <w:rPr>
+          <w:rFonts w:ascii="Times New Roman" w:hAnsi="Times New Roman" w:cs="Times New Roman"/>
+        </w:rPr>
+        <w:t>[After all trials] Good job! You have completed the trials. Thank you.  We have a survey for you to complete before we finish.</w:t>
+      </w:r>
+    </w:p>
+    <w:p>
+      <w:pPr>
+        <w:contextualSpacing/>
+        <w:rPr>
+          <w:rFonts w:ascii="Times New Roman" w:hAnsi="Times New Roman" w:cs="Times New Roman"/>
+        </w:rPr>
+      </w:pPr>
     </w:p>
     <w:p>
       <w:pPr>
         <w:widowControl/>
-        <w:rPr>
-          <w:rFonts w:ascii="Times New Roman" w:hAnsi="Times New Roman" w:cs="Times New Roman"/>
-        </w:rPr>
-      </w:pPr>
-    </w:p>
-    <w:p>
-      <w:pPr>
-        <w:widowControl/>
-        <w:rPr>
-          <w:rFonts w:ascii="Times New Roman" w:hAnsi="Times New Roman" w:cs="Times New Roman"/>
-        </w:rPr>
-      </w:pPr>
-      <w:r>
-        <w:rPr>
-          <w:rFonts w:ascii="Times New Roman" w:hAnsi="Times New Roman" w:cs="Times New Roman"/>
-        </w:rPr>
-        <w:t xml:space="preserve">I am going to lightly tape your fingers in position so that the tactor is held the same way throughout the study. </w:t>
-      </w:r>
-      <w:r>
-        <w:rPr>
-          <w:rFonts w:ascii="Times New Roman" w:hAnsi="Times New Roman" w:cs="Times New Roman"/>
-          <w:b/>
-        </w:rPr>
-        <w:t>[tape fingers with scotch tape]</w:t>
-      </w:r>
-    </w:p>
-    <w:p>
-      <w:pPr>
-        <w:contextualSpacing/>
-        <w:rPr>
-          <w:rFonts w:ascii="Times New Roman" w:hAnsi="Times New Roman" w:cs="Times New Roman"/>
-        </w:rPr>
-      </w:pPr>
-    </w:p>
-    <w:p>
-      <w:pPr>
-        <w:contextualSpacing/>
-        <w:rPr>
-          <w:rFonts w:ascii="Times New Roman" w:hAnsi="Times New Roman" w:cs="Times New Roman"/>
-          <w:i/>
-        </w:rPr>
-      </w:pPr>
-      <w:r>
-        <w:rPr>
-          <w:rFonts w:ascii="Times New Roman" w:hAnsi="Times New Roman" w:cs="Times New Roman"/>
-        </w:rPr>
-        <w:t>[</w:t>
-      </w:r>
-      <w:r>
-        <w:rPr>
-          <w:rFonts w:ascii="Times New Roman" w:hAnsi="Times New Roman" w:cs="Times New Roman"/>
-          <w:b/>
-        </w:rPr>
-        <w:t xml:space="preserve">CHECK tactor position, blindfold, </w:t>
-      </w:r>
-      <w:r>
-        <w:rPr>
-          <w:rFonts w:ascii="Times New Roman" w:hAnsi="Times New Roman" w:cs="Times New Roman"/>
-          <w:b/>
-        </w:rPr>
-        <w:t>and headphones</w:t>
-      </w:r>
-      <w:r>
-        <w:rPr>
-          <w:rFonts w:ascii="Times New Roman" w:hAnsi="Times New Roman" w:cs="Times New Roman"/>
-          <w:b/>
-        </w:rPr>
-        <w:t>]</w:t>
-      </w:r>
-    </w:p>
-    <w:p>
-      <w:pPr>
-        <w:contextualSpacing/>
-        <w:rPr>
-          <w:rFonts w:ascii="Times New Roman" w:hAnsi="Times New Roman" w:cs="Times New Roman"/>
-        </w:rPr>
-      </w:pPr>
-      <w:r>
-        <w:rPr>
-          <w:rFonts w:ascii="Times New Roman" w:hAnsi="Times New Roman" w:cs="Times New Roman"/>
-        </w:rPr>
-        <w:t xml:space="preserve">I am going to turn off the lights. </w:t>
-      </w:r>
-      <w:r>
-        <w:rPr>
-          <w:rFonts w:ascii="Times New Roman" w:hAnsi="Times New Roman" w:cs="Times New Roman"/>
-        </w:rPr>
-        <w:t xml:space="preserve">You can feel the “0” key with the tape. </w:t>
-      </w:r>
-      <w:r>
-        <w:rPr>
-          <w:rFonts w:ascii="Times New Roman" w:hAnsi="Times New Roman" w:cs="Times New Roman"/>
-        </w:rPr>
-        <w:t xml:space="preserve">Are you ready? </w:t>
-      </w:r>
-    </w:p>
-    <w:p>
-      <w:pPr>
-        <w:contextualSpacing/>
-        <w:rPr>
-          <w:rFonts w:ascii="Times New Roman" w:hAnsi="Times New Roman" w:cs="Times New Roman"/>
-        </w:rPr>
-      </w:pPr>
-    </w:p>
-    <w:p>
-      <w:pPr>
-        <w:contextualSpacing/>
-        <w:rPr>
-          <w:rFonts w:ascii="Times New Roman" w:hAnsi="Times New Roman" w:cs="Times New Roman"/>
-        </w:rPr>
-      </w:pPr>
-      <w:r>
-        <w:rPr>
-          <w:rFonts w:ascii="Times New Roman" w:hAnsi="Times New Roman" w:cs="Times New Roman"/>
-        </w:rPr>
-        <w:t>[</w:t>
-      </w:r>
-      <w:r>
-        <w:rPr>
-          <w:rFonts w:ascii="Times New Roman" w:hAnsi="Times New Roman" w:cs="Times New Roman"/>
-          <w:b/>
-        </w:rPr>
-        <w:t>After</w:t>
-      </w:r>
-      <w:r>
-        <w:rPr>
-          <w:rFonts w:ascii="Times New Roman" w:hAnsi="Times New Roman" w:cs="Times New Roman"/>
-          <w:b/>
-        </w:rPr>
-        <w:t xml:space="preserve"> practice</w:t>
-      </w:r>
-      <w:r>
-        <w:rPr>
-          <w:rFonts w:ascii="Times New Roman" w:hAnsi="Times New Roman" w:cs="Times New Roman"/>
-          <w:b/>
-        </w:rPr>
-        <w:t>. TELL THEM TO STOP AND WAIT</w:t>
-      </w:r>
-      <w:r>
-        <w:rPr>
-          <w:rFonts w:ascii="Times New Roman" w:hAnsi="Times New Roman" w:cs="Times New Roman"/>
-        </w:rPr>
-        <w:t>] That is the end of practice. Do you have any questions?</w:t>
-      </w:r>
-    </w:p>
-    <w:p>
-      <w:pPr>
-        <w:contextualSpacing/>
-        <w:rPr>
-          <w:rFonts w:ascii="Times New Roman" w:hAnsi="Times New Roman" w:cs="Times New Roman"/>
-        </w:rPr>
-      </w:pPr>
-      <w:r>
-        <w:rPr>
-          <w:rFonts w:ascii="Times New Roman" w:hAnsi="Times New Roman" w:cs="Times New Roman"/>
-        </w:rPr>
-        <w:t>There will be a</w:t>
-      </w:r>
-      <w:r>
-        <w:rPr>
-          <w:rFonts w:ascii="Times New Roman" w:hAnsi="Times New Roman" w:cs="Times New Roman"/>
-        </w:rPr>
-        <w:t>nother block of about 14</w:t>
-      </w:r>
-      <w:r>
-        <w:rPr>
-          <w:rFonts w:ascii="Times New Roman" w:hAnsi="Times New Roman" w:cs="Times New Roman"/>
-        </w:rPr>
-        <w:t>0</w:t>
-      </w:r>
-      <w:r>
-        <w:rPr>
-          <w:rFonts w:ascii="Times New Roman" w:hAnsi="Times New Roman" w:cs="Times New Roman"/>
-        </w:rPr>
-        <w:t xml:space="preserve"> trials. If you need to rest or paus</w:t>
-      </w:r>
-      <w:r>
-        <w:rPr>
-          <w:rFonts w:ascii="Times New Roman" w:hAnsi="Times New Roman" w:cs="Times New Roman"/>
-        </w:rPr>
-        <w:t>e</w:t>
-      </w:r>
-      <w:r>
-        <w:rPr>
-          <w:rFonts w:ascii="Times New Roman" w:hAnsi="Times New Roman" w:cs="Times New Roman"/>
-        </w:rPr>
-        <w:t xml:space="preserve"> before any trials, just </w:t>
-      </w:r>
-      <w:r>
-        <w:rPr>
-          <w:rFonts w:ascii="Times New Roman" w:hAnsi="Times New Roman" w:cs="Times New Roman"/>
-        </w:rPr>
-        <w:t xml:space="preserve">don’t press the </w:t>
-      </w:r>
-      <w:r>
-        <w:rPr>
-          <w:rFonts w:ascii="Times New Roman" w:hAnsi="Times New Roman" w:cs="Times New Roman"/>
-        </w:rPr>
-        <w:t>key</w:t>
-      </w:r>
-      <w:r>
-        <w:rPr>
-          <w:rFonts w:ascii="Times New Roman" w:hAnsi="Times New Roman" w:cs="Times New Roman"/>
-        </w:rPr>
-        <w:t>.</w:t>
-      </w:r>
-      <w:r>
-        <w:rPr>
-          <w:rFonts w:ascii="Times New Roman" w:hAnsi="Times New Roman" w:cs="Times New Roman"/>
-        </w:rPr>
-        <w:t xml:space="preserve">  Are you ready?</w:t>
-      </w:r>
-    </w:p>
-    <w:p>
-      <w:pPr>
-        <w:contextualSpacing/>
-        <w:rPr>
-          <w:rFonts w:ascii="Times New Roman" w:hAnsi="Times New Roman" w:cs="Times New Roman"/>
-        </w:rPr>
-      </w:pPr>
-    </w:p>
-    <w:p>
-      <w:pPr>
-        <w:contextualSpacing/>
-        <w:rPr>
-          <w:rFonts w:ascii="Times New Roman" w:hAnsi="Times New Roman" w:cs="Times New Roman"/>
-        </w:rPr>
-      </w:pPr>
-      <w:r>
-        <w:rPr>
-          <w:rFonts w:ascii="Times New Roman" w:hAnsi="Times New Roman" w:cs="Times New Roman"/>
-        </w:rPr>
-        <w:t>[After all trials] Good job! You have completed the trials. Thank you.  We have a survey for you to complete before we finish.</w:t>
-      </w:r>
-    </w:p>
-    <w:p>
-      <w:pPr>
-        <w:contextualSpacing/>
-        <w:rPr>
-          <w:rFonts w:ascii="Times New Roman" w:hAnsi="Times New Roman" w:cs="Times New Roman"/>
-        </w:rPr>
-      </w:pPr>
+        <w:autoSpaceDE/>
+        <w:autoSpaceDN/>
+        <w:adjustRightInd/>
+        <w:rPr>
+          <w:rFonts w:ascii="Times New Roman" w:hAnsi="Times New Roman" w:cs="Times New Roman"/>
+          <w:b/>
+          <w:color w:val="000000"/>
+        </w:rPr>
+      </w:pPr>
+      <w:r>
+        <w:rPr>
+          <w:rFonts w:ascii="Times New Roman" w:hAnsi="Times New Roman" w:cs="Times New Roman"/>
+          <w:b/>
+          <w:color w:val="000000"/>
+        </w:rPr>
+        <w:br w:type="page"/>
+      </w:r>
     </w:p>
     <w:p>
       <w:pPr>
@@ -8390,6 +8785,7 @@
           <w:b/>
           <w:color w:val="000000"/>
         </w:rPr>
+        <w:lastRenderedPageBreak/>
         <w:t>A</w:t>
       </w:r>
       <w:r>
@@ -8435,6 +8831,39 @@
       </w:r>
       <w:r>
         <w:t xml:space="preserve">. </w:t>
+      </w:r>
+    </w:p>
+    <w:p>
+      <w:pPr>
+        <w:pStyle w:val="EndnoteText"/>
+        <w:tabs>
+          <w:tab w:val="clear" w:pos="-720"/>
+          <w:tab w:val="left" w:pos="0"/>
+          <w:tab w:val="left" w:pos="720"/>
+          <w:tab w:val="left" w:pos="1080"/>
+          <w:tab w:val="left" w:pos="1440"/>
+        </w:tabs>
+      </w:pPr>
+    </w:p>
+    <w:p>
+      <w:pPr>
+        <w:pStyle w:val="EndnoteText"/>
+        <w:tabs>
+          <w:tab w:val="clear" w:pos="-720"/>
+          <w:tab w:val="left" w:pos="0"/>
+          <w:tab w:val="left" w:pos="720"/>
+          <w:tab w:val="left" w:pos="1080"/>
+          <w:tab w:val="left" w:pos="1440"/>
+        </w:tabs>
+      </w:pPr>
+      <w:r>
+        <w:rPr>
+          <w:b/>
+        </w:rPr>
+        <w:t>USE INTERNET EXPLORER TO OPEN THE SURVEY</w:t>
+      </w:r>
+      <w:r>
+        <w:t xml:space="preserve"> (chrome keeps  all answers in the boxes)</w:t>
       </w:r>
     </w:p>
     <w:p>
@@ -12081,7 +12510,13 @@
         <w:rPr>
           <w:rFonts w:ascii="Times New Roman" w:hAnsi="Times New Roman" w:cs="Times New Roman"/>
         </w:rPr>
-        <w:t xml:space="preserve">1. Did the </w:t>
+        <w:t>1</w:t>
+      </w:r>
+      <w:r>
+        <w:rPr>
+          <w:rFonts w:ascii="Times New Roman" w:hAnsi="Times New Roman" w:cs="Times New Roman"/>
+        </w:rPr>
+        <w:t xml:space="preserve">. Did the </w:t>
       </w:r>
       <w:r>
         <w:rPr>
@@ -12171,6 +12606,40 @@
     </w:p>
     <w:p>
       <w:pPr>
+        <w:pStyle w:val="ListParagraph"/>
+        <w:numPr>
+          <w:ilvl w:val="0"/>
+          <w:numId w:val="27"/>
+        </w:numPr>
+        <w:tabs>
+          <w:tab w:val="left" w:pos="0"/>
+          <w:tab w:val="left" w:pos="360"/>
+          <w:tab w:val="left" w:pos="1080"/>
+          <w:tab w:val="left" w:pos="1800"/>
+          <w:tab w:val="left" w:pos="2520"/>
+          <w:tab w:val="left" w:pos="3240"/>
+          <w:tab w:val="left" w:pos="3960"/>
+          <w:tab w:val="left" w:pos="4680"/>
+          <w:tab w:val="left" w:pos="5400"/>
+          <w:tab w:val="left" w:pos="6120"/>
+          <w:tab w:val="left" w:pos="6840"/>
+          <w:tab w:val="left" w:pos="7560"/>
+          <w:tab w:val="left" w:pos="8280"/>
+          <w:tab w:val="left" w:pos="9000"/>
+          <w:tab w:val="left" w:pos="9720"/>
+          <w:tab w:val="left" w:pos="10440"/>
+          <w:tab w:val="left" w:pos="11160"/>
+        </w:tabs>
+        <w:suppressAutoHyphens/>
+        <w:spacing w:line="240" w:lineRule="atLeast"/>
+        <w:ind w:left="0" w:right="-303" w:firstLine="0"/>
+      </w:pPr>
+      <w:r>
+        <w:t>On what percentage of the trials did you feel the tactile vibration increase in intensity?</w:t>
+      </w:r>
+    </w:p>
+    <w:p>
+      <w:pPr>
         <w:tabs>
           <w:tab w:val="left" w:pos="0"/>
           <w:tab w:val="left" w:pos="360"/>
@@ -12230,68 +12699,7 @@
         <w:rPr>
           <w:rFonts w:ascii="Times New Roman" w:hAnsi="Times New Roman" w:cs="Times New Roman"/>
         </w:rPr>
-        <w:t xml:space="preserve">2.  Are there any specific characteristics of the </w:t>
-      </w:r>
-      <w:r>
-        <w:rPr>
-          <w:rFonts w:ascii="Times New Roman" w:hAnsi="Times New Roman" w:cs="Times New Roman"/>
-        </w:rPr>
-        <w:t>tactile stimulus (</w:t>
-      </w:r>
-      <w:r>
-        <w:rPr>
-          <w:rFonts w:ascii="Times New Roman" w:hAnsi="Times New Roman" w:cs="Times New Roman"/>
-        </w:rPr>
-        <w:t>vibration</w:t>
-      </w:r>
-      <w:r>
-        <w:rPr>
-          <w:rFonts w:ascii="Times New Roman" w:hAnsi="Times New Roman" w:cs="Times New Roman"/>
-        </w:rPr>
-        <w:t>)</w:t>
-      </w:r>
-      <w:r>
-        <w:rPr>
-          <w:rFonts w:ascii="Times New Roman" w:hAnsi="Times New Roman" w:cs="Times New Roman"/>
-        </w:rPr>
-        <w:t xml:space="preserve"> to which you most attended or on wh</w:t>
-      </w:r>
-      <w:r>
-        <w:rPr>
-          <w:rFonts w:ascii="Times New Roman" w:hAnsi="Times New Roman" w:cs="Times New Roman"/>
-        </w:rPr>
-        <w:t>ich you based your judgments?</w:t>
-      </w:r>
-      <w:r>
-        <w:rPr>
-          <w:rFonts w:ascii="Times New Roman" w:hAnsi="Times New Roman" w:cs="Times New Roman"/>
-        </w:rPr>
-        <w:tab/>
-      </w:r>
-      <w:r>
-        <w:rPr>
-          <w:rFonts w:ascii="Times New Roman" w:hAnsi="Times New Roman" w:cs="Times New Roman"/>
-        </w:rPr>
-        <w:tab/>
-      </w:r>
-      <w:r>
-        <w:rPr>
-          <w:rFonts w:ascii="Times New Roman" w:hAnsi="Times New Roman" w:cs="Times New Roman"/>
-        </w:rPr>
-        <w:t>NO</w:t>
-      </w:r>
-      <w:r>
-        <w:rPr>
-          <w:rFonts w:ascii="Times New Roman" w:hAnsi="Times New Roman" w:cs="Times New Roman"/>
-        </w:rPr>
-        <w:tab/>
-      </w:r>
-      <w:r>
-        <w:rPr>
-          <w:rFonts w:ascii="Times New Roman" w:hAnsi="Times New Roman" w:cs="Times New Roman"/>
-        </w:rPr>
-        <w:tab/>
-        <w:t>YES (please list)</w:t>
+        <w:t>(Slider 0 to 100)</w:t>
       </w:r>
     </w:p>
     <w:p>
@@ -12351,6 +12759,79 @@
           <w:rFonts w:ascii="Times New Roman" w:hAnsi="Times New Roman" w:cs="Times New Roman"/>
         </w:rPr>
       </w:pPr>
+      <w:r>
+        <w:rPr>
+          <w:rFonts w:ascii="Times New Roman" w:hAnsi="Times New Roman" w:cs="Times New Roman"/>
+        </w:rPr>
+        <w:t>3</w:t>
+      </w:r>
+      <w:r>
+        <w:rPr>
+          <w:rFonts w:ascii="Times New Roman" w:hAnsi="Times New Roman" w:cs="Times New Roman"/>
+        </w:rPr>
+        <w:t xml:space="preserve">.  Are there any specific characteristics of the </w:t>
+      </w:r>
+      <w:r>
+        <w:rPr>
+          <w:rFonts w:ascii="Times New Roman" w:hAnsi="Times New Roman" w:cs="Times New Roman"/>
+        </w:rPr>
+        <w:t>tactile stimulus (</w:t>
+      </w:r>
+      <w:r>
+        <w:rPr>
+          <w:rFonts w:ascii="Times New Roman" w:hAnsi="Times New Roman" w:cs="Times New Roman"/>
+        </w:rPr>
+        <w:t>vibration</w:t>
+      </w:r>
+      <w:r>
+        <w:rPr>
+          <w:rFonts w:ascii="Times New Roman" w:hAnsi="Times New Roman" w:cs="Times New Roman"/>
+        </w:rPr>
+        <w:t>)</w:t>
+      </w:r>
+      <w:r>
+        <w:rPr>
+          <w:rFonts w:ascii="Times New Roman" w:hAnsi="Times New Roman" w:cs="Times New Roman"/>
+        </w:rPr>
+        <w:t xml:space="preserve"> to which you most attended or on wh</w:t>
+      </w:r>
+      <w:r>
+        <w:rPr>
+          <w:rFonts w:ascii="Times New Roman" w:hAnsi="Times New Roman" w:cs="Times New Roman"/>
+        </w:rPr>
+        <w:t>ich you based your judgments?</w:t>
+      </w:r>
+      <w:r>
+        <w:rPr>
+          <w:rFonts w:ascii="Times New Roman" w:hAnsi="Times New Roman" w:cs="Times New Roman"/>
+        </w:rPr>
+        <w:tab/>
+      </w:r>
+      <w:r>
+        <w:rPr>
+          <w:rFonts w:ascii="Times New Roman" w:hAnsi="Times New Roman" w:cs="Times New Roman"/>
+        </w:rPr>
+        <w:tab/>
+      </w:r>
+      <w:r>
+        <w:rPr>
+          <w:rFonts w:ascii="Times New Roman" w:hAnsi="Times New Roman" w:cs="Times New Roman"/>
+        </w:rPr>
+        <w:t>NO</w:t>
+      </w:r>
+      <w:r>
+        <w:rPr>
+          <w:rFonts w:ascii="Times New Roman" w:hAnsi="Times New Roman" w:cs="Times New Roman"/>
+        </w:rPr>
+        <w:tab/>
+      </w:r>
+      <w:r>
+        <w:rPr>
+          <w:rFonts w:ascii="Times New Roman" w:hAnsi="Times New Roman" w:cs="Times New Roman"/>
+        </w:rPr>
+        <w:tab/>
+        <w:t>YES (please list)</w:t>
+      </w:r>
     </w:p>
     <w:p>
       <w:pPr>
@@ -12380,11 +12861,75 @@
           <w:rFonts w:ascii="Times New Roman" w:hAnsi="Times New Roman" w:cs="Times New Roman"/>
         </w:rPr>
       </w:pPr>
-      <w:r>
-        <w:rPr>
-          <w:rFonts w:ascii="Times New Roman" w:hAnsi="Times New Roman" w:cs="Times New Roman"/>
-        </w:rPr>
-        <w:t xml:space="preserve">3. Did you base your judgments on what you </w:t>
+    </w:p>
+    <w:p>
+      <w:pPr>
+        <w:tabs>
+          <w:tab w:val="left" w:pos="0"/>
+          <w:tab w:val="left" w:pos="360"/>
+          <w:tab w:val="left" w:pos="1080"/>
+          <w:tab w:val="left" w:pos="1800"/>
+          <w:tab w:val="left" w:pos="2520"/>
+          <w:tab w:val="left" w:pos="3240"/>
+          <w:tab w:val="left" w:pos="3960"/>
+          <w:tab w:val="left" w:pos="4680"/>
+          <w:tab w:val="left" w:pos="5400"/>
+          <w:tab w:val="left" w:pos="6120"/>
+          <w:tab w:val="left" w:pos="6840"/>
+          <w:tab w:val="left" w:pos="7560"/>
+          <w:tab w:val="left" w:pos="8280"/>
+          <w:tab w:val="left" w:pos="9000"/>
+          <w:tab w:val="left" w:pos="9720"/>
+          <w:tab w:val="left" w:pos="10440"/>
+          <w:tab w:val="left" w:pos="11160"/>
+        </w:tabs>
+        <w:suppressAutoHyphens/>
+        <w:spacing w:line="240" w:lineRule="atLeast"/>
+        <w:ind w:right="-303"/>
+        <w:rPr>
+          <w:rFonts w:ascii="Times New Roman" w:hAnsi="Times New Roman" w:cs="Times New Roman"/>
+        </w:rPr>
+      </w:pPr>
+    </w:p>
+    <w:p>
+      <w:pPr>
+        <w:tabs>
+          <w:tab w:val="left" w:pos="0"/>
+          <w:tab w:val="left" w:pos="360"/>
+          <w:tab w:val="left" w:pos="1080"/>
+          <w:tab w:val="left" w:pos="1800"/>
+          <w:tab w:val="left" w:pos="2520"/>
+          <w:tab w:val="left" w:pos="3240"/>
+          <w:tab w:val="left" w:pos="3960"/>
+          <w:tab w:val="left" w:pos="4680"/>
+          <w:tab w:val="left" w:pos="5400"/>
+          <w:tab w:val="left" w:pos="6120"/>
+          <w:tab w:val="left" w:pos="6840"/>
+          <w:tab w:val="left" w:pos="7560"/>
+          <w:tab w:val="left" w:pos="8280"/>
+          <w:tab w:val="left" w:pos="9000"/>
+          <w:tab w:val="left" w:pos="9720"/>
+          <w:tab w:val="left" w:pos="10440"/>
+          <w:tab w:val="left" w:pos="11160"/>
+        </w:tabs>
+        <w:suppressAutoHyphens/>
+        <w:spacing w:line="240" w:lineRule="atLeast"/>
+        <w:ind w:right="-303"/>
+        <w:rPr>
+          <w:rFonts w:ascii="Times New Roman" w:hAnsi="Times New Roman" w:cs="Times New Roman"/>
+        </w:rPr>
+      </w:pPr>
+      <w:r>
+        <w:rPr>
+          <w:rFonts w:ascii="Times New Roman" w:hAnsi="Times New Roman" w:cs="Times New Roman"/>
+        </w:rPr>
+        <w:t>4</w:t>
+      </w:r>
+      <w:r>
+        <w:rPr>
+          <w:rFonts w:ascii="Times New Roman" w:hAnsi="Times New Roman" w:cs="Times New Roman"/>
+        </w:rPr>
+        <w:t xml:space="preserve">. Did you base your judgments on what you </w:t>
       </w:r>
       <w:r>
         <w:rPr>
@@ -12594,7 +13139,13 @@
           <w:rFonts w:ascii="Times New Roman" w:hAnsi="Times New Roman" w:cs="Times New Roman"/>
         </w:rPr>
         <w:tab/>
-        <w:t xml:space="preserve">4. </w:t>
+        <w:t>5</w:t>
+      </w:r>
+      <w:r>
+        <w:rPr>
+          <w:rFonts w:ascii="Times New Roman" w:hAnsi="Times New Roman" w:cs="Times New Roman"/>
+        </w:rPr>
+        <w:t xml:space="preserve">. </w:t>
       </w:r>
       <w:r>
         <w:rPr>
@@ -12782,7 +13333,13 @@
         <w:rPr>
           <w:rFonts w:ascii="Times New Roman" w:hAnsi="Times New Roman" w:cs="Times New Roman"/>
         </w:rPr>
-        <w:t xml:space="preserve">5. Did the object ever seem like it was coming from any directions that were not directly in front of you </w:t>
+        <w:t>6</w:t>
+      </w:r>
+      <w:r>
+        <w:rPr>
+          <w:rFonts w:ascii="Times New Roman" w:hAnsi="Times New Roman" w:cs="Times New Roman"/>
+        </w:rPr>
+        <w:t xml:space="preserve">. Did the object ever seem like it was coming from any directions that were not directly in front of you </w:t>
       </w:r>
     </w:p>
     <w:p>
@@ -12912,7 +13469,13 @@
         <w:rPr>
           <w:rFonts w:ascii="Times New Roman" w:hAnsi="Times New Roman" w:cs="Times New Roman"/>
         </w:rPr>
-        <w:t xml:space="preserve">6. Did you </w:t>
+        <w:t>7</w:t>
+      </w:r>
+      <w:r>
+        <w:rPr>
+          <w:rFonts w:ascii="Times New Roman" w:hAnsi="Times New Roman" w:cs="Times New Roman"/>
+        </w:rPr>
+        <w:t xml:space="preserve">. Did you </w:t>
       </w:r>
       <w:r>
         <w:rPr>
@@ -12996,7 +13559,13 @@
         <w:rPr>
           <w:rFonts w:ascii="Times New Roman" w:hAnsi="Times New Roman" w:cs="Times New Roman"/>
         </w:rPr>
-        <w:t>7. Please note other comments here:</w:t>
+        <w:t>8</w:t>
+      </w:r>
+      <w:r>
+        <w:rPr>
+          <w:rFonts w:ascii="Times New Roman" w:hAnsi="Times New Roman" w:cs="Times New Roman"/>
+        </w:rPr>
+        <w:t>. Please note other comments here:</w:t>
       </w:r>
       <w:r>
         <w:rPr>
@@ -13061,16 +13630,7 @@
           <w:b/>
         </w:rPr>
         <w:lastRenderedPageBreak/>
-        <w:t>Consent Form for Particip</w:t>
-      </w:r>
-      <w:bookmarkStart w:id="0" w:name="_GoBack"/>
-      <w:bookmarkEnd w:id="0"/>
-      <w:r>
-        <w:rPr>
-          <w:rFonts w:ascii="Times New Roman" w:hAnsi="Times New Roman" w:cs="Times New Roman"/>
-          <w:b/>
-        </w:rPr>
-        <w:t>ation in Research</w:t>
+        <w:t>Consent Form for Participation in Research</w:t>
       </w:r>
     </w:p>
     <w:p>
@@ -18870,7 +19430,7 @@
         <w:rFonts w:ascii="Times New Roman" w:hAnsi="Times New Roman" w:cs="Times New Roman"/>
         <w:noProof/>
       </w:rPr>
-      <w:t>2</w:t>
+      <w:t>7</w:t>
     </w:r>
     <w:r>
       <w:rPr>
@@ -20473,6 +21033,95 @@
     </w:lvl>
   </w:abstractNum>
   <w:abstractNum w:abstractNumId="18" w15:restartNumberingAfterBreak="0">
+    <w:nsid w:val="43166E9F"/>
+    <w:multiLevelType w:val="hybridMultilevel"/>
+    <w:tmpl w:val="1A823DDE"/>
+    <w:lvl w:ilvl="0" w:tplc="2A34619C">
+      <w:start w:val="2"/>
+      <w:numFmt w:val="decimal"/>
+      <w:lvlText w:val="%1."/>
+      <w:lvlJc w:val="left"/>
+      <w:pPr>
+        <w:ind w:left="720" w:hanging="360"/>
+      </w:pPr>
+      <w:rPr>
+        <w:rFonts w:ascii="Courier" w:hAnsi="Courier" w:cs="Courier" w:hint="default"/>
+      </w:rPr>
+    </w:lvl>
+    <w:lvl w:ilvl="1" w:tplc="04090019" w:tentative="1">
+      <w:start w:val="1"/>
+      <w:numFmt w:val="lowerLetter"/>
+      <w:lvlText w:val="%2."/>
+      <w:lvlJc w:val="left"/>
+      <w:pPr>
+        <w:ind w:left="1440" w:hanging="360"/>
+      </w:pPr>
+    </w:lvl>
+    <w:lvl w:ilvl="2" w:tplc="0409001B" w:tentative="1">
+      <w:start w:val="1"/>
+      <w:numFmt w:val="lowerRoman"/>
+      <w:lvlText w:val="%3."/>
+      <w:lvlJc w:val="right"/>
+      <w:pPr>
+        <w:ind w:left="2160" w:hanging="180"/>
+      </w:pPr>
+    </w:lvl>
+    <w:lvl w:ilvl="3" w:tplc="0409000F" w:tentative="1">
+      <w:start w:val="1"/>
+      <w:numFmt w:val="decimal"/>
+      <w:lvlText w:val="%4."/>
+      <w:lvlJc w:val="left"/>
+      <w:pPr>
+        <w:ind w:left="2880" w:hanging="360"/>
+      </w:pPr>
+    </w:lvl>
+    <w:lvl w:ilvl="4" w:tplc="04090019" w:tentative="1">
+      <w:start w:val="1"/>
+      <w:numFmt w:val="lowerLetter"/>
+      <w:lvlText w:val="%5."/>
+      <w:lvlJc w:val="left"/>
+      <w:pPr>
+        <w:ind w:left="3600" w:hanging="360"/>
+      </w:pPr>
+    </w:lvl>
+    <w:lvl w:ilvl="5" w:tplc="0409001B" w:tentative="1">
+      <w:start w:val="1"/>
+      <w:numFmt w:val="lowerRoman"/>
+      <w:lvlText w:val="%6."/>
+      <w:lvlJc w:val="right"/>
+      <w:pPr>
+        <w:ind w:left="4320" w:hanging="180"/>
+      </w:pPr>
+    </w:lvl>
+    <w:lvl w:ilvl="6" w:tplc="0409000F" w:tentative="1">
+      <w:start w:val="1"/>
+      <w:numFmt w:val="decimal"/>
+      <w:lvlText w:val="%7."/>
+      <w:lvlJc w:val="left"/>
+      <w:pPr>
+        <w:ind w:left="5040" w:hanging="360"/>
+      </w:pPr>
+    </w:lvl>
+    <w:lvl w:ilvl="7" w:tplc="04090019" w:tentative="1">
+      <w:start w:val="1"/>
+      <w:numFmt w:val="lowerLetter"/>
+      <w:lvlText w:val="%8."/>
+      <w:lvlJc w:val="left"/>
+      <w:pPr>
+        <w:ind w:left="5760" w:hanging="360"/>
+      </w:pPr>
+    </w:lvl>
+    <w:lvl w:ilvl="8" w:tplc="0409001B" w:tentative="1">
+      <w:start w:val="1"/>
+      <w:numFmt w:val="lowerRoman"/>
+      <w:lvlText w:val="%9."/>
+      <w:lvlJc w:val="right"/>
+      <w:pPr>
+        <w:ind w:left="6480" w:hanging="180"/>
+      </w:pPr>
+    </w:lvl>
+  </w:abstractNum>
+  <w:abstractNum w:abstractNumId="19" w15:restartNumberingAfterBreak="0">
     <w:nsid w:val="44CA3C3A"/>
     <w:multiLevelType w:val="hybridMultilevel"/>
     <w:tmpl w:val="BC4E83B0"/>
@@ -20585,7 +21234,7 @@
       </w:rPr>
     </w:lvl>
   </w:abstractNum>
-  <w:abstractNum w:abstractNumId="19" w15:restartNumberingAfterBreak="0">
+  <w:abstractNum w:abstractNumId="20" w15:restartNumberingAfterBreak="0">
     <w:nsid w:val="4F756FB6"/>
     <w:multiLevelType w:val="hybridMultilevel"/>
     <w:tmpl w:val="F2F090E2"/>
@@ -20671,7 +21320,7 @@
       </w:pPr>
     </w:lvl>
   </w:abstractNum>
-  <w:abstractNum w:abstractNumId="20" w15:restartNumberingAfterBreak="0">
+  <w:abstractNum w:abstractNumId="21" w15:restartNumberingAfterBreak="0">
     <w:nsid w:val="6BFB5CD0"/>
     <w:multiLevelType w:val="hybridMultilevel"/>
     <w:tmpl w:val="0F72E7FE"/>
@@ -20783,7 +21432,7 @@
       </w:rPr>
     </w:lvl>
   </w:abstractNum>
-  <w:abstractNum w:abstractNumId="21" w15:restartNumberingAfterBreak="0">
+  <w:abstractNum w:abstractNumId="22" w15:restartNumberingAfterBreak="0">
     <w:nsid w:val="6C780B6A"/>
     <w:multiLevelType w:val="hybridMultilevel"/>
     <w:tmpl w:val="4AB8C8AC"/>
@@ -20896,7 +21545,7 @@
       </w:rPr>
     </w:lvl>
   </w:abstractNum>
-  <w:abstractNum w:abstractNumId="22" w15:restartNumberingAfterBreak="0">
+  <w:abstractNum w:abstractNumId="23" w15:restartNumberingAfterBreak="0">
     <w:nsid w:val="6C844C18"/>
     <w:multiLevelType w:val="hybridMultilevel"/>
     <w:tmpl w:val="D9AE7616"/>
@@ -20985,7 +21634,7 @@
       </w:pPr>
     </w:lvl>
   </w:abstractNum>
-  <w:abstractNum w:abstractNumId="23" w15:restartNumberingAfterBreak="0">
+  <w:abstractNum w:abstractNumId="24" w15:restartNumberingAfterBreak="0">
     <w:nsid w:val="739A271E"/>
     <w:multiLevelType w:val="hybridMultilevel"/>
     <w:tmpl w:val="67DE05C4"/>
@@ -21098,7 +21747,7 @@
       </w:rPr>
     </w:lvl>
   </w:abstractNum>
-  <w:abstractNum w:abstractNumId="24" w15:restartNumberingAfterBreak="0">
+  <w:abstractNum w:abstractNumId="25" w15:restartNumberingAfterBreak="0">
     <w:nsid w:val="7514629D"/>
     <w:multiLevelType w:val="hybridMultilevel"/>
     <w:tmpl w:val="25CEB30E"/>
@@ -21203,7 +21852,7 @@
     <w:abstractNumId w:val="16"/>
   </w:num>
   <w:num w:numId="6">
-    <w:abstractNumId w:val="21"/>
+    <w:abstractNumId w:val="22"/>
   </w:num>
   <w:num w:numId="7">
     <w:abstractNumId w:val="5"/>
@@ -21215,19 +21864,19 @@
     <w:abstractNumId w:val="10"/>
   </w:num>
   <w:num w:numId="10">
-    <w:abstractNumId w:val="21"/>
+    <w:abstractNumId w:val="22"/>
   </w:num>
   <w:num w:numId="11">
     <w:abstractNumId w:val="6"/>
   </w:num>
   <w:num w:numId="12">
-    <w:abstractNumId w:val="18"/>
+    <w:abstractNumId w:val="19"/>
   </w:num>
   <w:num w:numId="13">
-    <w:abstractNumId w:val="22"/>
+    <w:abstractNumId w:val="23"/>
   </w:num>
   <w:num w:numId="14">
-    <w:abstractNumId w:val="19"/>
+    <w:abstractNumId w:val="20"/>
   </w:num>
   <w:num w:numId="15">
     <w:abstractNumId w:val="9"/>
@@ -21251,19 +21900,22 @@
     <w:abstractNumId w:val="11"/>
   </w:num>
   <w:num w:numId="22">
-    <w:abstractNumId w:val="20"/>
+    <w:abstractNumId w:val="21"/>
   </w:num>
   <w:num w:numId="23">
     <w:abstractNumId w:val="17"/>
   </w:num>
   <w:num w:numId="24">
-    <w:abstractNumId w:val="23"/>
+    <w:abstractNumId w:val="24"/>
   </w:num>
   <w:num w:numId="25">
     <w:abstractNumId w:val="13"/>
   </w:num>
   <w:num w:numId="26">
-    <w:abstractNumId w:val="24"/>
+    <w:abstractNumId w:val="25"/>
+  </w:num>
+  <w:num w:numId="27">
+    <w:abstractNumId w:val="18"/>
   </w:num>
 </w:numbering>
 </file>
@@ -22744,6 +23396,21 @@
 </file>
 
 <file path=customXml/item1.xml><?xml version="1.0" encoding="utf-8"?>
+<p:properties xmlns:p="http://schemas.microsoft.com/office/2006/metadata/properties" xmlns:xsi="http://www.w3.org/2001/XMLSchema-instance" xmlns:pc="http://schemas.microsoft.com/office/infopath/2007/PartnerControls">
+  <documentManagement/>
+</p:properties>
+</file>
+
+<file path=customXml/item2.xml><?xml version="1.0" encoding="utf-8"?>
+<?mso-contentType ?>
+<FormTemplates xmlns="http://schemas.microsoft.com/sharepoint/v3/contenttype/forms">
+  <Display>DocumentLibraryForm</Display>
+  <Edit>DocumentLibraryForm</Edit>
+  <New>DocumentLibraryForm</New>
+</FormTemplates>
+</file>
+
+<file path=customXml/item3.xml><?xml version="1.0" encoding="utf-8"?>
 <ct:contentTypeSchema xmlns:ct="http://schemas.microsoft.com/office/2006/metadata/contentType" xmlns:ma="http://schemas.microsoft.com/office/2006/metadata/properties/metaAttributes" ct:_="" ma:_="" ma:contentTypeName="Document" ma:contentTypeID="0x0101004BE17DAFD308F747871F26ED93FC16CB" ma:contentTypeVersion="4" ma:contentTypeDescription="Create a new document." ma:contentTypeScope="" ma:versionID="75584d42ae3fe2a7846891db3d305edf">
   <xsd:schema xmlns:xsd="http://www.w3.org/2001/XMLSchema" xmlns:xs="http://www.w3.org/2001/XMLSchema" xmlns:p="http://schemas.microsoft.com/office/2006/metadata/properties" xmlns:ns2="90a12d4c-9f79-4b46-b206-a6f54faa7989" targetNamespace="http://schemas.microsoft.com/office/2006/metadata/properties" ma:root="true" ma:fieldsID="4c58ced6bcbbfbd24d1977943f2e0773" ns2:_="">
     <xsd:import namespace="90a12d4c-9f79-4b46-b206-a6f54faa7989"/>
@@ -22887,26 +23554,28 @@
 </ct:contentTypeSchema>
 </file>
 
-<file path=customXml/item2.xml><?xml version="1.0" encoding="utf-8"?>
-<?mso-contentType ?>
-<FormTemplates xmlns="http://schemas.microsoft.com/sharepoint/v3/contenttype/forms">
-  <Display>DocumentLibraryForm</Display>
-  <Edit>DocumentLibraryForm</Edit>
-  <New>DocumentLibraryForm</New>
-</FormTemplates>
-</file>
-
-<file path=customXml/item3.xml><?xml version="1.0" encoding="utf-8"?>
-<p:properties xmlns:p="http://schemas.microsoft.com/office/2006/metadata/properties" xmlns:xsi="http://www.w3.org/2001/XMLSchema-instance" xmlns:pc="http://schemas.microsoft.com/office/infopath/2007/PartnerControls">
-  <documentManagement/>
-</p:properties>
-</file>
-
 <file path=customXml/item4.xml><?xml version="1.0" encoding="utf-8"?>
 <b:Sources xmlns:b="http://schemas.openxmlformats.org/officeDocument/2006/bibliography" xmlns="http://schemas.openxmlformats.org/officeDocument/2006/bibliography" SelectedStyle="\APASixthEditionOfficeOnline.xsl" StyleName="APA" Version="6"/>
 </file>
 
 <file path=customXml/itemProps1.xml><?xml version="1.0" encoding="utf-8"?>
+<ds:datastoreItem xmlns:ds="http://schemas.openxmlformats.org/officeDocument/2006/customXml" ds:itemID="{5827A786-6FCF-4CBF-8F9B-BD4E49A279B6}">
+  <ds:schemaRefs>
+    <ds:schemaRef ds:uri="http://schemas.microsoft.com/office/2006/metadata/properties"/>
+    <ds:schemaRef ds:uri="http://schemas.microsoft.com/office/infopath/2007/PartnerControls"/>
+  </ds:schemaRefs>
+</ds:datastoreItem>
+</file>
+
+<file path=customXml/itemProps2.xml><?xml version="1.0" encoding="utf-8"?>
+<ds:datastoreItem xmlns:ds="http://schemas.openxmlformats.org/officeDocument/2006/customXml" ds:itemID="{5FFB2652-DD36-49E6-8560-2E3527520098}">
+  <ds:schemaRefs>
+    <ds:schemaRef ds:uri="http://schemas.microsoft.com/sharepoint/v3/contenttype/forms"/>
+  </ds:schemaRefs>
+</ds:datastoreItem>
+</file>
+
+<file path=customXml/itemProps3.xml><?xml version="1.0" encoding="utf-8"?>
 <ds:datastoreItem xmlns:ds="http://schemas.openxmlformats.org/officeDocument/2006/customXml" ds:itemID="{5042D27E-BAD0-48C6-84C9-334184B2F063}">
   <ds:schemaRefs>
     <ds:schemaRef ds:uri="http://schemas.microsoft.com/office/2006/metadata/contentType"/>
@@ -22924,25 +23593,8 @@
 </ds:datastoreItem>
 </file>
 
-<file path=customXml/itemProps2.xml><?xml version="1.0" encoding="utf-8"?>
-<ds:datastoreItem xmlns:ds="http://schemas.openxmlformats.org/officeDocument/2006/customXml" ds:itemID="{5FFB2652-DD36-49E6-8560-2E3527520098}">
-  <ds:schemaRefs>
-    <ds:schemaRef ds:uri="http://schemas.microsoft.com/sharepoint/v3/contenttype/forms"/>
-  </ds:schemaRefs>
-</ds:datastoreItem>
-</file>
-
-<file path=customXml/itemProps3.xml><?xml version="1.0" encoding="utf-8"?>
-<ds:datastoreItem xmlns:ds="http://schemas.openxmlformats.org/officeDocument/2006/customXml" ds:itemID="{5827A786-6FCF-4CBF-8F9B-BD4E49A279B6}">
-  <ds:schemaRefs>
-    <ds:schemaRef ds:uri="http://schemas.microsoft.com/office/2006/metadata/properties"/>
-    <ds:schemaRef ds:uri="http://schemas.microsoft.com/office/infopath/2007/PartnerControls"/>
-  </ds:schemaRefs>
-</ds:datastoreItem>
-</file>
-
 <file path=customXml/itemProps4.xml><?xml version="1.0" encoding="utf-8"?>
-<ds:datastoreItem xmlns:ds="http://schemas.openxmlformats.org/officeDocument/2006/customXml" ds:itemID="{A7613EAF-8E37-4080-8BA8-BE9A986FA134}">
+<ds:datastoreItem xmlns:ds="http://schemas.openxmlformats.org/officeDocument/2006/customXml" ds:itemID="{55DBC6EE-BC44-4993-8908-E8AD501818E7}">
   <ds:schemaRefs>
     <ds:schemaRef ds:uri="http://schemas.openxmlformats.org/officeDocument/2006/bibliography"/>
   </ds:schemaRefs>

</xml_diff>